<commit_message>
PC - The END
</commit_message>
<xml_diff>
--- a/Диплом.docx
+++ b/Диплом.docx
@@ -41,7 +41,7 @@
               <w:noProof/>
             </w:rPr>
             <w:pict>
-              <v:rect id="_x0000_s1034" style="position:absolute;margin-left:0;margin-top:0;width:624.15pt;height:50.2pt;z-index:251660288;mso-width-percent:1050;mso-height-percent:900;mso-position-horizontal:center;mso-position-horizontal-relative:page;mso-position-vertical:bottom;mso-position-vertical-relative:page;mso-width-percent:1050;mso-height-percent:900;mso-height-relative:top-margin-area" o:allowincell="f" fillcolor="#4bacc6 [3208]" strokecolor="#31849b [2408]">
+              <v:rect id="_x0000_s1034" style="position:absolute;margin-left:0;margin-top:0;width:624.15pt;height:50.25pt;z-index:251660288;mso-width-percent:1050;mso-height-percent:900;mso-position-horizontal:center;mso-position-horizontal-relative:page;mso-position-vertical:bottom;mso-position-vertical-relative:page;mso-width-percent:1050;mso-height-percent:900;mso-height-relative:top-margin-area" o:allowincell="f" fillcolor="#4bacc6 [3208]" strokecolor="#31849b [2408]">
                 <w10:wrap anchorx="page" anchory="page"/>
               </v:rect>
             </w:pict>
@@ -52,7 +52,7 @@
               <w:noProof/>
             </w:rPr>
             <w:pict>
-              <v:rect id="_x0000_s1037" style="position:absolute;margin-left:0;margin-top:0;width:7.15pt;height:883.1pt;z-index:251663360;mso-height-percent:1050;mso-position-horizontal:center;mso-position-horizontal-relative:left-margin-area;mso-position-vertical:center;mso-position-vertical-relative:page;mso-height-percent:1050" o:allowincell="f" fillcolor="white [3212]" strokecolor="#31849b [2408]">
+              <v:rect id="_x0000_s1037" style="position:absolute;margin-left:0;margin-top:0;width:7.15pt;height:883.15pt;z-index:251663360;mso-height-percent:1050;mso-position-horizontal:center;mso-position-horizontal-relative:left-margin-area;mso-position-vertical:center;mso-position-vertical-relative:page;mso-height-percent:1050" o:allowincell="f" fillcolor="white [3212]" strokecolor="#31849b [2408]">
                 <w10:wrap anchorx="margin" anchory="page"/>
               </v:rect>
             </w:pict>
@@ -63,7 +63,7 @@
               <w:noProof/>
             </w:rPr>
             <w:pict>
-              <v:rect id="_x0000_s1036" style="position:absolute;margin-left:0;margin-top:0;width:7.15pt;height:883.1pt;z-index:251662336;mso-height-percent:1050;mso-position-horizontal:center;mso-position-horizontal-relative:right-margin-area;mso-position-vertical:center;mso-position-vertical-relative:page;mso-height-percent:1050" o:allowincell="f" fillcolor="white [3212]" strokecolor="#31849b [2408]">
+              <v:rect id="_x0000_s1036" style="position:absolute;margin-left:0;margin-top:0;width:7.15pt;height:883.15pt;z-index:251662336;mso-height-percent:1050;mso-position-horizontal:center;mso-position-horizontal-relative:right-margin-area;mso-position-vertical:center;mso-position-vertical-relative:page;mso-height-percent:1050" o:allowincell="f" fillcolor="white [3212]" strokecolor="#31849b [2408]">
                 <w10:wrap anchorx="page" anchory="page"/>
               </v:rect>
             </w:pict>
@@ -74,7 +74,7 @@
               <w:noProof/>
             </w:rPr>
             <w:pict>
-              <v:rect id="_x0000_s1035" style="position:absolute;margin-left:0;margin-top:0;width:624.15pt;height:50.2pt;z-index:251661312;mso-width-percent:1050;mso-height-percent:900;mso-position-horizontal:center;mso-position-horizontal-relative:page;mso-position-vertical:top;mso-position-vertical-relative:top-margin-area;mso-width-percent:1050;mso-height-percent:900;mso-height-relative:top-margin-area" o:allowincell="f" fillcolor="#4bacc6 [3208]" strokecolor="#31849b [2408]">
+              <v:rect id="_x0000_s1035" style="position:absolute;margin-left:0;margin-top:0;width:624.15pt;height:50.15pt;z-index:251661312;mso-width-percent:1050;mso-height-percent:900;mso-position-horizontal:center;mso-position-horizontal-relative:page;mso-position-vertical:top;mso-position-vertical-relative:top-margin-area;mso-width-percent:1050;mso-height-percent:900;mso-height-relative:top-margin-area" o:allowincell="f" fillcolor="#4bacc6 [3208]" strokecolor="#31849b [2408]">
                 <w10:wrap anchorx="page" anchory="margin"/>
               </v:rect>
             </w:pict>
@@ -93,7 +93,7 @@
             <w:sdtPr>
               <w:rPr>
                 <w:rFonts w:ascii="Old English Text MT" w:eastAsiaTheme="majorEastAsia" w:hAnsi="Old English Text MT" w:cstheme="majorBidi"/>
-                <w:sz w:val="148"/>
+                <w:sz w:val="160"/>
                 <w:szCs w:val="148"/>
               </w:rPr>
               <w:alias w:val="Заголовок"/>
@@ -108,10 +108,10 @@
               <w:r>
                 <w:rPr>
                   <w:rFonts w:ascii="Old English Text MT" w:eastAsiaTheme="majorEastAsia" w:hAnsi="Old English Text MT" w:cstheme="majorBidi"/>
-                  <w:sz w:val="148"/>
+                  <w:sz w:val="160"/>
                   <w:szCs w:val="148"/>
                 </w:rPr>
-                <w:t>Vesi   ja  vaahto</w:t>
+                <w:t>Vesi ja vaahto</w:t>
               </w:r>
             </w:sdtContent>
           </w:sdt>
@@ -132,12 +132,10 @@
               <w:rFonts w:asciiTheme="majorHAnsi" w:eastAsiaTheme="majorEastAsia" w:hAnsiTheme="majorHAnsi" w:cstheme="majorBidi"/>
               <w:sz w:val="36"/>
               <w:szCs w:val="36"/>
+              <w:vertAlign w:val="superscript"/>
             </w:rPr>
             <w:alias w:val="Подзаголовок"/>
             <w:id w:val="14700077"/>
-            <w:placeholder>
-              <w:docPart w:val="3C923C6D66094E3580135E0D43E0B82B"/>
-            </w:placeholder>
             <w:dataBinding w:prefixMappings="xmlns:ns0='http://schemas.openxmlformats.org/package/2006/metadata/core-properties' xmlns:ns1='http://purl.org/dc/elements/1.1/'" w:xpath="/ns0:coreProperties[1]/ns1:subject[1]" w:storeItemID="{6C3C8BC8-F283-45AE-878A-BAB7291924A1}"/>
             <w:text/>
           </w:sdtPr>
@@ -186,9 +184,6 @@
           <w:sdtPr>
             <w:alias w:val="Дата"/>
             <w:id w:val="14700083"/>
-            <w:placeholder>
-              <w:docPart w:val="4A64491EAC2241DB8475C71C6433E374"/>
-            </w:placeholder>
             <w:dataBinding w:prefixMappings="xmlns:ns0='http://schemas.microsoft.com/office/2006/coverPageProps'" w:xpath="/ns0:CoverPageProperties[1]/ns0:PublishDate[1]" w:storeItemID="{55AF091B-3C7A-41E3-B477-F2FDAA23CFDA}"/>
             <w:date>
               <w:dateFormat w:val="dd.MM.yyyy"/>
@@ -208,27 +203,30 @@
             </w:p>
           </w:sdtContent>
         </w:sdt>
-        <w:sdt>
-          <w:sdtPr>
-            <w:alias w:val="Организация"/>
-            <w:id w:val="14700089"/>
-            <w:placeholder>
-              <w:docPart w:val="8C1503E4FDDF438EBB922579897EF565"/>
-            </w:placeholder>
-            <w:dataBinding w:prefixMappings="xmlns:ns0='http://schemas.openxmlformats.org/officeDocument/2006/extended-properties'" w:xpath="/ns0:Properties[1]/ns0:Company[1]" w:storeItemID="{6668398D-A668-4E3E-A5EB-62B293D839F1}"/>
-            <w:text/>
-          </w:sdtPr>
-          <w:sdtContent>
-            <w:p>
-              <w:pPr>
-                <w:pStyle w:val="a3"/>
-              </w:pPr>
+        <w:p>
+          <w:pPr>
+            <w:pStyle w:val="a3"/>
+          </w:pPr>
+          <w:sdt>
+            <w:sdtPr>
+              <w:alias w:val="Организация"/>
+              <w:id w:val="14700089"/>
+              <w:dataBinding w:prefixMappings="xmlns:ns0='http://schemas.openxmlformats.org/officeDocument/2006/extended-properties'" w:xpath="/ns0:Properties[1]/ns0:Company[1]" w:storeItemID="{6668398D-A668-4E3E-A5EB-62B293D839F1}"/>
+              <w:text/>
+            </w:sdtPr>
+            <w:sdtContent>
+              <w:r>
+                <w:t>Детский технопарк «</w:t>
+              </w:r>
               <w:r>
                 <w:t>Кванториум Сампо</w:t>
               </w:r>
-            </w:p>
-          </w:sdtContent>
-        </w:sdt>
+            </w:sdtContent>
+          </w:sdt>
+          <w:r>
+            <w:t>»</w:t>
+          </w:r>
+        </w:p>
         <w:sdt>
           <w:sdtPr>
             <w:alias w:val="Автор"/>
@@ -240,6 +238,9 @@
             <w:p>
               <w:pPr>
                 <w:pStyle w:val="a3"/>
+                <w:rPr>
+                  <w:lang w:val="en-US"/>
+                </w:rPr>
               </w:pPr>
               <w:r>
                 <w:t>Смирнов Сергей -  капитан</w:t>
@@ -247,6 +248,22 @@
             </w:p>
           </w:sdtContent>
         </w:sdt>
+        <w:p>
+          <w:pPr>
+            <w:pStyle w:val="a3"/>
+          </w:pPr>
+          <w:r>
+            <w:t>Диана Мелихова – соавтор</w:t>
+          </w:r>
+        </w:p>
+        <w:p>
+          <w:pPr>
+            <w:pStyle w:val="a3"/>
+          </w:pPr>
+          <w:r>
+            <w:t>Алексей Валерьевич Панфилов – научный руководитель проекта</w:t>
+          </w:r>
+        </w:p>
         <w:p>
           <w:pPr>
             <w:pStyle w:val="a3"/>
@@ -329,7 +346,7 @@
           <w:r>
             <w:fldChar w:fldCharType="separate"/>
           </w:r>
-          <w:hyperlink w:anchor="_Toc29936014" w:history="1">
+          <w:hyperlink w:anchor="_Toc30017849" w:history="1">
             <w:r>
               <w:rPr>
                 <w:rStyle w:val="ac"/>
@@ -356,7 +373,7 @@
                 <w:noProof/>
                 <w:webHidden/>
               </w:rPr>
-              <w:instrText xml:space="preserve"> PAGEREF _Toc29936014 \h </w:instrText>
+              <w:instrText xml:space="preserve"> PAGEREF _Toc30017849 \h </w:instrText>
             </w:r>
             <w:r>
               <w:rPr>
@@ -376,7 +393,7 @@
                 <w:noProof/>
                 <w:webHidden/>
               </w:rPr>
-              <w:t>3</w:t>
+              <w:t>2</w:t>
             </w:r>
             <w:r>
               <w:rPr>
@@ -398,7 +415,7 @@
               <w:lang w:eastAsia="ru-RU"/>
             </w:rPr>
           </w:pPr>
-          <w:hyperlink w:anchor="_Toc29936015" w:history="1">
+          <w:hyperlink w:anchor="_Toc30017850" w:history="1">
             <w:r>
               <w:rPr>
                 <w:rStyle w:val="ac"/>
@@ -425,7 +442,7 @@
                 <w:noProof/>
                 <w:webHidden/>
               </w:rPr>
-              <w:instrText xml:space="preserve"> PAGEREF _Toc29936015 \h </w:instrText>
+              <w:instrText xml:space="preserve"> PAGEREF _Toc30017850 \h </w:instrText>
             </w:r>
             <w:r>
               <w:rPr>
@@ -467,7 +484,7 @@
               <w:lang w:eastAsia="ru-RU"/>
             </w:rPr>
           </w:pPr>
-          <w:hyperlink w:anchor="_Toc29936016" w:history="1">
+          <w:hyperlink w:anchor="_Toc30017851" w:history="1">
             <w:r>
               <w:rPr>
                 <w:rStyle w:val="ac"/>
@@ -494,7 +511,7 @@
                 <w:noProof/>
                 <w:webHidden/>
               </w:rPr>
-              <w:instrText xml:space="preserve"> PAGEREF _Toc29936016 \h </w:instrText>
+              <w:instrText xml:space="preserve"> PAGEREF _Toc30017851 \h </w:instrText>
             </w:r>
             <w:r>
               <w:rPr>
@@ -536,7 +553,7 @@
               <w:lang w:eastAsia="ru-RU"/>
             </w:rPr>
           </w:pPr>
-          <w:hyperlink w:anchor="_Toc29936017" w:history="1">
+          <w:hyperlink w:anchor="_Toc30017852" w:history="1">
             <w:r>
               <w:rPr>
                 <w:rStyle w:val="ac"/>
@@ -563,7 +580,7 @@
                 <w:noProof/>
                 <w:webHidden/>
               </w:rPr>
-              <w:instrText xml:space="preserve"> PAGEREF _Toc29936017 \h </w:instrText>
+              <w:instrText xml:space="preserve"> PAGEREF _Toc30017852 \h </w:instrText>
             </w:r>
             <w:r>
               <w:rPr>
@@ -605,7 +622,7 @@
               <w:lang w:eastAsia="ru-RU"/>
             </w:rPr>
           </w:pPr>
-          <w:hyperlink w:anchor="_Toc29936018" w:history="1">
+          <w:hyperlink w:anchor="_Toc30017853" w:history="1">
             <w:r>
               <w:rPr>
                 <w:rStyle w:val="ac"/>
@@ -632,7 +649,7 @@
                 <w:noProof/>
                 <w:webHidden/>
               </w:rPr>
-              <w:instrText xml:space="preserve"> PAGEREF _Toc29936018 \h </w:instrText>
+              <w:instrText xml:space="preserve"> PAGEREF _Toc30017853 \h </w:instrText>
             </w:r>
             <w:r>
               <w:rPr>
@@ -674,7 +691,7 @@
               <w:lang w:eastAsia="ru-RU"/>
             </w:rPr>
           </w:pPr>
-          <w:hyperlink w:anchor="_Toc29936019" w:history="1">
+          <w:hyperlink w:anchor="_Toc30017854" w:history="1">
             <w:r>
               <w:rPr>
                 <w:rStyle w:val="ac"/>
@@ -701,7 +718,7 @@
                 <w:noProof/>
                 <w:webHidden/>
               </w:rPr>
-              <w:instrText xml:space="preserve"> PAGEREF _Toc29936019 \h </w:instrText>
+              <w:instrText xml:space="preserve"> PAGEREF _Toc30017854 \h </w:instrText>
             </w:r>
             <w:r>
               <w:rPr>
@@ -743,7 +760,7 @@
               <w:lang w:eastAsia="ru-RU"/>
             </w:rPr>
           </w:pPr>
-          <w:hyperlink w:anchor="_Toc29936020" w:history="1">
+          <w:hyperlink w:anchor="_Toc30017855" w:history="1">
             <w:r>
               <w:rPr>
                 <w:rStyle w:val="ac"/>
@@ -770,7 +787,7 @@
                 <w:noProof/>
                 <w:webHidden/>
               </w:rPr>
-              <w:instrText xml:space="preserve"> PAGEREF _Toc29936020 \h </w:instrText>
+              <w:instrText xml:space="preserve"> PAGEREF _Toc30017855 \h </w:instrText>
             </w:r>
             <w:r>
               <w:rPr>
@@ -812,7 +829,7 @@
               <w:lang w:eastAsia="ru-RU"/>
             </w:rPr>
           </w:pPr>
-          <w:hyperlink w:anchor="_Toc29936021" w:history="1">
+          <w:hyperlink w:anchor="_Toc30017856" w:history="1">
             <w:r>
               <w:rPr>
                 <w:rStyle w:val="ac"/>
@@ -839,7 +856,7 @@
                 <w:noProof/>
                 <w:webHidden/>
               </w:rPr>
-              <w:instrText xml:space="preserve"> PAGEREF _Toc29936021 \h </w:instrText>
+              <w:instrText xml:space="preserve"> PAGEREF _Toc30017856 \h </w:instrText>
             </w:r>
             <w:r>
               <w:rPr>
@@ -881,7 +898,7 @@
               <w:lang w:eastAsia="ru-RU"/>
             </w:rPr>
           </w:pPr>
-          <w:hyperlink w:anchor="_Toc29936022" w:history="1">
+          <w:hyperlink w:anchor="_Toc30017857" w:history="1">
             <w:r>
               <w:rPr>
                 <w:rStyle w:val="ac"/>
@@ -908,7 +925,7 @@
                 <w:noProof/>
                 <w:webHidden/>
               </w:rPr>
-              <w:instrText xml:space="preserve"> PAGEREF _Toc29936022 \h </w:instrText>
+              <w:instrText xml:space="preserve"> PAGEREF _Toc30017857 \h </w:instrText>
             </w:r>
             <w:r>
               <w:rPr>
@@ -950,7 +967,7 @@
               <w:lang w:eastAsia="ru-RU"/>
             </w:rPr>
           </w:pPr>
-          <w:hyperlink w:anchor="_Toc29936023" w:history="1">
+          <w:hyperlink w:anchor="_Toc30017858" w:history="1">
             <w:r>
               <w:rPr>
                 <w:rStyle w:val="ac"/>
@@ -977,7 +994,7 @@
                 <w:noProof/>
                 <w:webHidden/>
               </w:rPr>
-              <w:instrText xml:space="preserve"> PAGEREF _Toc29936023 \h </w:instrText>
+              <w:instrText xml:space="preserve"> PAGEREF _Toc30017858 \h </w:instrText>
             </w:r>
             <w:r>
               <w:rPr>
@@ -1019,7 +1036,7 @@
               <w:lang w:eastAsia="ru-RU"/>
             </w:rPr>
           </w:pPr>
-          <w:hyperlink w:anchor="_Toc29936024" w:history="1">
+          <w:hyperlink w:anchor="_Toc30017859" w:history="1">
             <w:r>
               <w:rPr>
                 <w:rStyle w:val="ac"/>
@@ -1046,7 +1063,7 @@
                 <w:noProof/>
                 <w:webHidden/>
               </w:rPr>
-              <w:instrText xml:space="preserve"> PAGEREF _Toc29936024 \h </w:instrText>
+              <w:instrText xml:space="preserve"> PAGEREF _Toc30017859 \h </w:instrText>
             </w:r>
             <w:r>
               <w:rPr>
@@ -1088,7 +1105,7 @@
               <w:lang w:eastAsia="ru-RU"/>
             </w:rPr>
           </w:pPr>
-          <w:hyperlink w:anchor="_Toc29936025" w:history="1">
+          <w:hyperlink w:anchor="_Toc30017860" w:history="1">
             <w:r>
               <w:rPr>
                 <w:rStyle w:val="ac"/>
@@ -1115,7 +1132,7 @@
                 <w:noProof/>
                 <w:webHidden/>
               </w:rPr>
-              <w:instrText xml:space="preserve"> PAGEREF _Toc29936025 \h </w:instrText>
+              <w:instrText xml:space="preserve"> PAGEREF _Toc30017860 \h </w:instrText>
             </w:r>
             <w:r>
               <w:rPr>
@@ -1157,7 +1174,7 @@
               <w:lang w:eastAsia="ru-RU"/>
             </w:rPr>
           </w:pPr>
-          <w:hyperlink w:anchor="_Toc29936026" w:history="1">
+          <w:hyperlink w:anchor="_Toc30017861" w:history="1">
             <w:r>
               <w:rPr>
                 <w:rStyle w:val="ac"/>
@@ -1184,7 +1201,7 @@
                 <w:noProof/>
                 <w:webHidden/>
               </w:rPr>
-              <w:instrText xml:space="preserve"> PAGEREF _Toc29936026 \h </w:instrText>
+              <w:instrText xml:space="preserve"> PAGEREF _Toc30017861 \h </w:instrText>
             </w:r>
             <w:r>
               <w:rPr>
@@ -1226,7 +1243,7 @@
               <w:lang w:eastAsia="ru-RU"/>
             </w:rPr>
           </w:pPr>
-          <w:hyperlink w:anchor="_Toc29936027" w:history="1">
+          <w:hyperlink w:anchor="_Toc30017862" w:history="1">
             <w:r>
               <w:rPr>
                 <w:rStyle w:val="ac"/>
@@ -1253,7 +1270,7 @@
                 <w:noProof/>
                 <w:webHidden/>
               </w:rPr>
-              <w:instrText xml:space="preserve"> PAGEREF _Toc29936027 \h </w:instrText>
+              <w:instrText xml:space="preserve"> PAGEREF _Toc30017862 \h </w:instrText>
             </w:r>
             <w:r>
               <w:rPr>
@@ -1295,7 +1312,7 @@
               <w:lang w:eastAsia="ru-RU"/>
             </w:rPr>
           </w:pPr>
-          <w:hyperlink w:anchor="_Toc29936028" w:history="1">
+          <w:hyperlink w:anchor="_Toc30017863" w:history="1">
             <w:r>
               <w:rPr>
                 <w:rStyle w:val="ac"/>
@@ -1322,7 +1339,7 @@
                 <w:noProof/>
                 <w:webHidden/>
               </w:rPr>
-              <w:instrText xml:space="preserve"> PAGEREF _Toc29936028 \h </w:instrText>
+              <w:instrText xml:space="preserve"> PAGEREF _Toc30017863 \h </w:instrText>
             </w:r>
             <w:r>
               <w:rPr>
@@ -1364,13 +1381,13 @@
               <w:lang w:eastAsia="ru-RU"/>
             </w:rPr>
           </w:pPr>
-          <w:hyperlink w:anchor="_Toc29936029" w:history="1">
+          <w:hyperlink w:anchor="_Toc30017864" w:history="1">
             <w:r>
               <w:rPr>
                 <w:rStyle w:val="ac"/>
                 <w:noProof/>
               </w:rPr>
-              <w:t>Список  использованной литературы</w:t>
+              <w:t>Список использованной литературы</w:t>
             </w:r>
             <w:r>
               <w:rPr>
@@ -1391,7 +1408,7 @@
                 <w:noProof/>
                 <w:webHidden/>
               </w:rPr>
-              <w:instrText xml:space="preserve"> PAGEREF _Toc29936029 \h </w:instrText>
+              <w:instrText xml:space="preserve"> PAGEREF _Toc30017864 \h </w:instrText>
             </w:r>
             <w:r>
               <w:rPr>
@@ -1433,7 +1450,7 @@
               <w:lang w:eastAsia="ru-RU"/>
             </w:rPr>
           </w:pPr>
-          <w:hyperlink w:anchor="_Toc29936030" w:history="1">
+          <w:hyperlink w:anchor="_Toc30017865" w:history="1">
             <w:r>
               <w:rPr>
                 <w:rStyle w:val="ac"/>
@@ -1460,7 +1477,7 @@
                 <w:noProof/>
                 <w:webHidden/>
               </w:rPr>
-              <w:instrText xml:space="preserve"> PAGEREF _Toc29936030 \h </w:instrText>
+              <w:instrText xml:space="preserve"> PAGEREF _Toc30017865 \h </w:instrText>
             </w:r>
             <w:r>
               <w:rPr>
@@ -1502,7 +1519,7 @@
               <w:lang w:eastAsia="ru-RU"/>
             </w:rPr>
           </w:pPr>
-          <w:hyperlink w:anchor="_Toc29936031" w:history="1">
+          <w:hyperlink w:anchor="_Toc30017866" w:history="1">
             <w:r>
               <w:rPr>
                 <w:rStyle w:val="ac"/>
@@ -1529,7 +1546,7 @@
                 <w:noProof/>
                 <w:webHidden/>
               </w:rPr>
-              <w:instrText xml:space="preserve"> PAGEREF _Toc29936031 \h </w:instrText>
+              <w:instrText xml:space="preserve"> PAGEREF _Toc30017866 \h </w:instrText>
             </w:r>
             <w:r>
               <w:rPr>
@@ -1571,7 +1588,7 @@
               <w:lang w:eastAsia="ru-RU"/>
             </w:rPr>
           </w:pPr>
-          <w:hyperlink w:anchor="_Toc29936032" w:history="1">
+          <w:hyperlink w:anchor="_Toc30017867" w:history="1">
             <w:r>
               <w:rPr>
                 <w:rStyle w:val="ac"/>
@@ -1598,7 +1615,7 @@
                 <w:noProof/>
                 <w:webHidden/>
               </w:rPr>
-              <w:instrText xml:space="preserve"> PAGEREF _Toc29936032 \h </w:instrText>
+              <w:instrText xml:space="preserve"> PAGEREF _Toc30017867 \h </w:instrText>
             </w:r>
             <w:r>
               <w:rPr>
@@ -1640,7 +1657,7 @@
               <w:lang w:eastAsia="ru-RU"/>
             </w:rPr>
           </w:pPr>
-          <w:hyperlink w:anchor="_Toc29936033" w:history="1">
+          <w:hyperlink w:anchor="_Toc30017868" w:history="1">
             <w:r>
               <w:rPr>
                 <w:rStyle w:val="ac"/>
@@ -1667,7 +1684,7 @@
                 <w:noProof/>
                 <w:webHidden/>
               </w:rPr>
-              <w:instrText xml:space="preserve"> PAGEREF _Toc29936033 \h </w:instrText>
+              <w:instrText xml:space="preserve"> PAGEREF _Toc30017868 \h </w:instrText>
             </w:r>
             <w:r>
               <w:rPr>
@@ -1709,7 +1726,7 @@
               <w:lang w:eastAsia="ru-RU"/>
             </w:rPr>
           </w:pPr>
-          <w:hyperlink w:anchor="_Toc29936034" w:history="1">
+          <w:hyperlink w:anchor="_Toc30017869" w:history="1">
             <w:r>
               <w:rPr>
                 <w:rStyle w:val="ac"/>
@@ -1736,7 +1753,7 @@
                 <w:noProof/>
                 <w:webHidden/>
               </w:rPr>
-              <w:instrText xml:space="preserve"> PAGEREF _Toc29936034 \h </w:instrText>
+              <w:instrText xml:space="preserve"> PAGEREF _Toc30017869 \h </w:instrText>
             </w:r>
             <w:r>
               <w:rPr>
@@ -1778,7 +1795,7 @@
               <w:lang w:eastAsia="ru-RU"/>
             </w:rPr>
           </w:pPr>
-          <w:hyperlink w:anchor="_Toc29936035" w:history="1">
+          <w:hyperlink w:anchor="_Toc30017870" w:history="1">
             <w:r>
               <w:rPr>
                 <w:rStyle w:val="ac"/>
@@ -1805,7 +1822,7 @@
                 <w:noProof/>
                 <w:webHidden/>
               </w:rPr>
-              <w:instrText xml:space="preserve"> PAGEREF _Toc29936035 \h </w:instrText>
+              <w:instrText xml:space="preserve"> PAGEREF _Toc30017870 \h </w:instrText>
             </w:r>
             <w:r>
               <w:rPr>
@@ -1847,7 +1864,7 @@
               <w:lang w:eastAsia="ru-RU"/>
             </w:rPr>
           </w:pPr>
-          <w:hyperlink w:anchor="_Toc29936036" w:history="1">
+          <w:hyperlink w:anchor="_Toc30017871" w:history="1">
             <w:r>
               <w:rPr>
                 <w:rStyle w:val="ac"/>
@@ -1874,7 +1891,7 @@
                 <w:noProof/>
                 <w:webHidden/>
               </w:rPr>
-              <w:instrText xml:space="preserve"> PAGEREF _Toc29936036 \h </w:instrText>
+              <w:instrText xml:space="preserve"> PAGEREF _Toc30017871 \h </w:instrText>
             </w:r>
             <w:r>
               <w:rPr>
@@ -1916,7 +1933,7 @@
               <w:lang w:eastAsia="ru-RU"/>
             </w:rPr>
           </w:pPr>
-          <w:hyperlink w:anchor="_Toc29936037" w:history="1">
+          <w:hyperlink w:anchor="_Toc30017872" w:history="1">
             <w:r>
               <w:rPr>
                 <w:rStyle w:val="ac"/>
@@ -1943,7 +1960,7 @@
                 <w:noProof/>
                 <w:webHidden/>
               </w:rPr>
-              <w:instrText xml:space="preserve"> PAGEREF _Toc29936037 \h </w:instrText>
+              <w:instrText xml:space="preserve"> PAGEREF _Toc30017872 \h </w:instrText>
             </w:r>
             <w:r>
               <w:rPr>
@@ -1985,7 +2002,7 @@
               <w:lang w:eastAsia="ru-RU"/>
             </w:rPr>
           </w:pPr>
-          <w:hyperlink w:anchor="_Toc29936038" w:history="1">
+          <w:hyperlink w:anchor="_Toc30017873" w:history="1">
             <w:r>
               <w:rPr>
                 <w:rStyle w:val="ac"/>
@@ -2012,7 +2029,7 @@
                 <w:noProof/>
                 <w:webHidden/>
               </w:rPr>
-              <w:instrText xml:space="preserve"> PAGEREF _Toc29936038 \h </w:instrText>
+              <w:instrText xml:space="preserve"> PAGEREF _Toc30017873 \h </w:instrText>
             </w:r>
             <w:r>
               <w:rPr>
@@ -2054,7 +2071,7 @@
               <w:lang w:eastAsia="ru-RU"/>
             </w:rPr>
           </w:pPr>
-          <w:hyperlink w:anchor="_Toc29936039" w:history="1">
+          <w:hyperlink w:anchor="_Toc30017874" w:history="1">
             <w:r>
               <w:rPr>
                 <w:rStyle w:val="ac"/>
@@ -2081,7 +2098,7 @@
                 <w:noProof/>
                 <w:webHidden/>
               </w:rPr>
-              <w:instrText xml:space="preserve"> PAGEREF _Toc29936039 \h </w:instrText>
+              <w:instrText xml:space="preserve"> PAGEREF _Toc30017874 \h </w:instrText>
             </w:r>
             <w:r>
               <w:rPr>
@@ -2102,75 +2119,6 @@
                 <w:webHidden/>
               </w:rPr>
               <w:t>19</w:t>
-            </w:r>
-            <w:r>
-              <w:rPr>
-                <w:noProof/>
-                <w:webHidden/>
-              </w:rPr>
-              <w:fldChar w:fldCharType="end"/>
-            </w:r>
-          </w:hyperlink>
-        </w:p>
-        <w:p>
-          <w:pPr>
-            <w:pStyle w:val="11"/>
-            <w:tabs>
-              <w:tab w:val="right" w:leader="dot" w:pos="9911"/>
-            </w:tabs>
-            <w:rPr>
-              <w:noProof/>
-              <w:lang w:eastAsia="ru-RU"/>
-            </w:rPr>
-          </w:pPr>
-          <w:hyperlink w:anchor="_Toc29936040" w:history="1">
-            <w:r>
-              <w:rPr>
-                <w:rStyle w:val="ac"/>
-                <w:noProof/>
-              </w:rPr>
-              <w:t>Особые благодарности:</w:t>
-            </w:r>
-            <w:r>
-              <w:rPr>
-                <w:noProof/>
-                <w:webHidden/>
-              </w:rPr>
-              <w:tab/>
-            </w:r>
-            <w:r>
-              <w:rPr>
-                <w:noProof/>
-                <w:webHidden/>
-              </w:rPr>
-              <w:fldChar w:fldCharType="begin"/>
-            </w:r>
-            <w:r>
-              <w:rPr>
-                <w:noProof/>
-                <w:webHidden/>
-              </w:rPr>
-              <w:instrText xml:space="preserve"> PAGEREF _Toc29936040 \h </w:instrText>
-            </w:r>
-            <w:r>
-              <w:rPr>
-                <w:noProof/>
-                <w:webHidden/>
-              </w:rPr>
-            </w:r>
-            <w:r>
-              <w:rPr>
-                <w:noProof/>
-                <w:webHidden/>
-              </w:rPr>
-              <w:fldChar w:fldCharType="separate"/>
-            </w:r>
-            <w:r>
-              <w:rPr>
-                <w:noProof/>
-                <w:webHidden/>
-              </w:rPr>
-              <w:t>20</w:t>
             </w:r>
             <w:r>
               <w:rPr>
@@ -2190,40 +2138,35 @@
     </w:sdt>
     <w:p/>
     <w:p>
-      <w:r>
-        <w:br w:type="page"/>
-      </w:r>
-    </w:p>
-    <w:p>
       <w:pPr>
         <w:pStyle w:val="1"/>
       </w:pPr>
-      <w:bookmarkStart w:id="0" w:name="_Toc29936014"/>
+      <w:bookmarkStart w:id="0" w:name="_Toc30017849"/>
+      <w:r>
+        <w:t>В</w:t>
+      </w:r>
+      <w:r>
+        <w:t>ведение</w:t>
+      </w:r>
+      <w:r>
+        <w:t>:</w:t>
+      </w:r>
+      <w:bookmarkEnd w:id="0"/>
+    </w:p>
+    <w:p>
+      <w:r>
+        <w:tab/>
+      </w:r>
+    </w:p>
+    <w:p>
+      <w:pPr>
+        <w:pStyle w:val="2"/>
+      </w:pPr>
       <w:r>
         <w:lastRenderedPageBreak/>
-        <w:t>В</w:t>
-      </w:r>
-      <w:r>
-        <w:t>ведение</w:t>
-      </w:r>
-      <w:r>
-        <w:t>:</w:t>
-      </w:r>
-      <w:bookmarkEnd w:id="0"/>
-    </w:p>
-    <w:p>
-      <w:r>
         <w:tab/>
       </w:r>
-    </w:p>
-    <w:p>
-      <w:pPr>
-        <w:pStyle w:val="2"/>
-      </w:pPr>
-      <w:r>
-        <w:tab/>
-      </w:r>
-      <w:bookmarkStart w:id="1" w:name="_Toc29936015"/>
+      <w:bookmarkStart w:id="1" w:name="_Toc30017850"/>
       <w:r>
         <w:t>Проблема:</w:t>
       </w:r>
@@ -2251,7 +2194,7 @@
       <w:r>
         <w:tab/>
       </w:r>
-      <w:bookmarkStart w:id="2" w:name="_Toc29936016"/>
+      <w:bookmarkStart w:id="2" w:name="_Toc30017851"/>
       <w:r>
         <w:t>Решение:</w:t>
       </w:r>
@@ -2271,7 +2214,7 @@
           <w:sz w:val="22"/>
           <w:szCs w:val="22"/>
         </w:rPr>
-        <w:t>Решение: нашей командой было принято решение о передаче данных по W</w:t>
+        <w:t>Н</w:t>
       </w:r>
       <w:r>
         <w:rPr>
@@ -2279,9 +2222,8 @@
           <w:color w:val="000000"/>
           <w:sz w:val="22"/>
           <w:szCs w:val="22"/>
-          <w:lang w:val="en-US"/>
-        </w:rPr>
-        <w:t>i</w:t>
+        </w:rPr>
+        <w:t>ашей командой было принято решение о передаче данных по W</w:t>
       </w:r>
       <w:r>
         <w:rPr>
@@ -2289,6 +2231,16 @@
           <w:color w:val="000000"/>
           <w:sz w:val="22"/>
           <w:szCs w:val="22"/>
+          <w:lang w:val="en-US"/>
+        </w:rPr>
+        <w:t>i</w:t>
+      </w:r>
+      <w:r>
+        <w:rPr>
+          <w:rFonts w:ascii="Arial" w:hAnsi="Arial" w:cs="Arial"/>
+          <w:color w:val="000000"/>
+          <w:sz w:val="22"/>
+          <w:szCs w:val="22"/>
         </w:rPr>
         <w:t>-Fi и использовании ESP-01 WiFi Module, который поднимает TCP – сервер, а в качестве приёмника – смартфон с ОС Android (версия не ниже 7.1)</w:t>
       </w:r>
@@ -2313,7 +2265,7 @@
       <w:pPr>
         <w:pStyle w:val="1"/>
       </w:pPr>
-      <w:bookmarkStart w:id="3" w:name="_Toc29936017"/>
+      <w:bookmarkStart w:id="3" w:name="_Toc30017852"/>
       <w:r>
         <w:lastRenderedPageBreak/>
         <w:t>Физика</w:t>
@@ -2331,7 +2283,7 @@
       <w:r>
         <w:tab/>
       </w:r>
-      <w:bookmarkStart w:id="4" w:name="_Toc29936018"/>
+      <w:bookmarkStart w:id="4" w:name="_Toc30017853"/>
       <w:r>
         <w:t>Внутреннее устройство системы модуля:</w:t>
       </w:r>
@@ -2561,7 +2513,7 @@
       <w:r>
         <w:tab/>
       </w:r>
-      <w:bookmarkStart w:id="5" w:name="_Toc29936019"/>
+      <w:bookmarkStart w:id="5" w:name="_Toc30017854"/>
       <w:r>
         <w:t>Схемы:</w:t>
       </w:r>
@@ -2637,6 +2589,48 @@
       </w:r>
       <w:r>
         <w:t xml:space="preserve"> схема устройства</w:t>
+      </w:r>
+      <w:r>
+        <w:t xml:space="preserve"> – создано на Интернет-сайте </w:t>
+      </w:r>
+      <w:r>
+        <w:rPr>
+          <w:lang w:val="en-US"/>
+        </w:rPr>
+        <w:t>Shem</w:t>
+      </w:r>
+      <w:r>
+        <w:rPr>
+          <w:lang w:val="en-US"/>
+        </w:rPr>
+        <w:t>e</w:t>
+      </w:r>
+      <w:r>
+        <w:t xml:space="preserve"> – </w:t>
+      </w:r>
+      <w:r>
+        <w:rPr>
+          <w:lang w:val="en-US"/>
+        </w:rPr>
+        <w:t>it</w:t>
+      </w:r>
+      <w:r>
+        <w:t xml:space="preserve"> (</w:t>
+      </w:r>
+      <w:r>
+        <w:t>См. Список использованной литературы</w:t>
+      </w:r>
+      <w:r>
+        <w:t>[</w:t>
+      </w:r>
+      <w:r>
+        <w:t>10</w:t>
+      </w:r>
+      <w:r>
+        <w:t>]</w:t>
+      </w:r>
+      <w:r>
+        <w:t>)</w:t>
       </w:r>
     </w:p>
     <w:p>
@@ -2704,6 +2698,36 @@
       <w:r>
         <w:t>. Разметка для травления</w:t>
       </w:r>
+      <w:r>
+        <w:t xml:space="preserve"> выполнена в </w:t>
+      </w:r>
+      <w:r>
+        <w:rPr>
+          <w:lang w:val="en-US"/>
+        </w:rPr>
+        <w:t>KiCadEDA</w:t>
+      </w:r>
+      <w:r>
+        <w:t>(См.</w:t>
+      </w:r>
+      <w:r>
+        <w:t xml:space="preserve"> </w:t>
+      </w:r>
+      <w:r>
+        <w:t>Список использованной литературы</w:t>
+      </w:r>
+      <w:r>
+        <w:t>[</w:t>
+      </w:r>
+      <w:r>
+        <w:t>11</w:t>
+      </w:r>
+      <w:r>
+        <w:t>]</w:t>
+      </w:r>
+      <w:r>
+        <w:t>)</w:t>
+      </w:r>
     </w:p>
     <w:p>
       <w:pPr>
@@ -2778,6 +2802,54 @@
       <w:r>
         <w:t>-вид платы</w:t>
       </w:r>
+      <w:r>
+        <w:t xml:space="preserve"> – 3</w:t>
+      </w:r>
+      <w:r>
+        <w:rPr>
+          <w:lang w:val="en-US"/>
+        </w:rPr>
+        <w:t>D</w:t>
+      </w:r>
+      <w:r>
+        <w:t xml:space="preserve"> </w:t>
+      </w:r>
+      <w:r>
+        <w:t xml:space="preserve">модель создана в программе </w:t>
+      </w:r>
+      <w:r>
+        <w:rPr>
+          <w:lang w:val="en-US"/>
+        </w:rPr>
+        <w:t>KicadEDA</w:t>
+      </w:r>
+      <w:r>
+        <w:t xml:space="preserve"> (См.</w:t>
+      </w:r>
+      <w:r>
+        <w:t xml:space="preserve"> </w:t>
+      </w:r>
+      <w:r>
+        <w:t>Список использованной литературы</w:t>
+      </w:r>
+      <w:r>
+        <w:rPr>
+          <w:lang w:val="en-US"/>
+        </w:rPr>
+        <w:t>[</w:t>
+      </w:r>
+      <w:r>
+        <w:t>11</w:t>
+      </w:r>
+      <w:r>
+        <w:rPr>
+          <w:lang w:val="en-US"/>
+        </w:rPr>
+        <w:t>]</w:t>
+      </w:r>
+      <w:r>
+        <w:t>)</w:t>
+      </w:r>
     </w:p>
     <w:p/>
     <w:p>
@@ -2789,7 +2861,7 @@
       <w:pPr>
         <w:pStyle w:val="1"/>
       </w:pPr>
-      <w:bookmarkStart w:id="6" w:name="_Toc29936020"/>
+      <w:bookmarkStart w:id="6" w:name="_Toc30017855"/>
       <w:r>
         <w:lastRenderedPageBreak/>
         <w:t>Поведение</w:t>
@@ -2804,7 +2876,7 @@
       <w:r>
         <w:tab/>
       </w:r>
-      <w:bookmarkStart w:id="7" w:name="_Toc29936021"/>
+      <w:bookmarkStart w:id="7" w:name="_Toc30017856"/>
       <w:r>
         <w:t>Устройство:</w:t>
       </w:r>
@@ -2828,10 +2900,31 @@
         </w:numPr>
       </w:pPr>
       <w:r>
-        <w:t xml:space="preserve">Обращаться к нужной подсистеме робота и отправлять задание на выполнение или запрашивать значения с датчиков, для чего используется протокол, используемый в самом роботе, без изменений в нём - </w:t>
-      </w:r>
-      <w:r>
-        <w:t>В соответствии с протоколом, у каждого модуля в системе есть номер, наш модуль обращается к нужной подсистеме, устанавливает соединение  и запрашивает/отправляет данные</w:t>
+        <w:t>Обращаться к нужной подсистеме робота и отправлять задание на выполнение или з</w:t>
+      </w:r>
+      <w:r>
+        <w:t>апрашивать значения с датчиков (</w:t>
+      </w:r>
+      <w:r>
+        <w:t>для чего используется протокол, используемый в сам</w:t>
+      </w:r>
+      <w:r>
+        <w:t xml:space="preserve">ом роботе, без изменений в нём). </w:t>
+      </w:r>
+      <w:r>
+        <w:t xml:space="preserve"> </w:t>
+      </w:r>
+      <w:r>
+        <w:t xml:space="preserve">В соответствии с протоколом, у каждого модуля в системе есть </w:t>
+      </w:r>
+      <w:r>
+        <w:rPr>
+          <w:lang w:val="en-US"/>
+        </w:rPr>
+        <w:t>ID</w:t>
+      </w:r>
+      <w:r>
+        <w:t>, наш модуль обращается к нужной подсистеме, устанавливает соединение  и запрашивает/отправляет данные</w:t>
       </w:r>
       <w:r>
         <w:t>(</w:t>
@@ -2858,7 +2951,10 @@
         </w:numPr>
       </w:pPr>
       <w:r>
-        <w:t xml:space="preserve">поднимать </w:t>
+        <w:t>П</w:t>
+      </w:r>
+      <w:r>
+        <w:t xml:space="preserve">однимать </w:t>
       </w:r>
       <w:r>
         <w:rPr>
@@ -2901,6 +2997,24 @@
       </w:r>
       <w:r>
         <w:t>3</w:t>
+      </w:r>
+      <w:r>
+        <w:t>)</w:t>
+      </w:r>
+      <w:r>
+        <w:t xml:space="preserve"> </w:t>
+      </w:r>
+      <w:r>
+        <w:t xml:space="preserve">(См. список использованной литературы </w:t>
+      </w:r>
+      <w:r>
+        <w:t>[</w:t>
+      </w:r>
+      <w:r>
+        <w:t>14</w:t>
+      </w:r>
+      <w:r>
+        <w:t>]</w:t>
       </w:r>
       <w:r>
         <w:t>)</w:t>
@@ -3086,23 +3200,20 @@
         </w:numPr>
       </w:pPr>
       <w:r>
-        <w:t xml:space="preserve">Для  установки параметров с телефона на модуль используется эта структура, формат пакета такой же, как и формат пакета модуля и таким образом, обработка интерфейса взаимодействия с человеком и значений, полученных с датчиков, ложится на смартфон, что сделано с целью сэкономить столь малое количество оперативной памяти </w:t>
-      </w:r>
-      <w:r>
-        <w:rPr>
-          <w:lang w:val="en-US"/>
-        </w:rPr>
-        <w:t>ESP</w:t>
-      </w:r>
-      <w:r>
-        <w:t>-01</w:t>
-      </w:r>
-    </w:p>
-    <w:p>
-      <w:pPr>
-        <w:pStyle w:val="ad"/>
-        <w:ind w:left="2563"/>
-      </w:pPr>
+        <w:t xml:space="preserve">Для  установки параметров с телефона на модуль используется </w:t>
+      </w:r>
+      <w:r>
+        <w:t>(</w:t>
+      </w:r>
+      <w:r>
+        <w:t xml:space="preserve">Таблица 1. Формат пакета системы </w:t>
+      </w:r>
+      <w:r>
+        <w:t>“</w:t>
+      </w:r>
+      <w:r>
+        <w:t>Модуль – смартфон</w:t>
+      </w:r>
     </w:p>
     <w:p>
       <w:pPr>
@@ -3113,6 +3224,36 @@
         </w:numPr>
       </w:pPr>
       <w:r>
+        <w:t>”)</w:t>
+      </w:r>
+      <w:r>
+        <w:t xml:space="preserve">структура, формат пакета такой же, как и формат пакета модуля и таким образом, обработка интерфейса взаимодействия с человеком и значений, полученных с датчиков, ложится на смартфон, что сделано с целью сэкономить малое количество оперативной памяти </w:t>
+      </w:r>
+      <w:r>
+        <w:rPr>
+          <w:lang w:val="en-US"/>
+        </w:rPr>
+        <w:t>ESP</w:t>
+      </w:r>
+      <w:r>
+        <w:t>-01</w:t>
+      </w:r>
+    </w:p>
+    <w:p>
+      <w:pPr>
+        <w:pStyle w:val="ad"/>
+        <w:ind w:left="2563"/>
+      </w:pPr>
+    </w:p>
+    <w:p>
+      <w:pPr>
+        <w:pStyle w:val="ad"/>
+        <w:numPr>
+          <w:ilvl w:val="0"/>
+          <w:numId w:val="6"/>
+        </w:numPr>
+      </w:pPr>
+      <w:r>
         <w:t xml:space="preserve">Так как все части робота общаются по общей шине протокола </w:t>
       </w:r>
       <w:r>
@@ -3144,6 +3285,21 @@
       </w:r>
       <w:r>
         <w:t>простейший Modbus-client на Arduino считывающий значение с кнопки и отправляющий его на master</w:t>
+      </w:r>
+      <w:r>
+        <w:t>)</w:t>
+      </w:r>
+      <w:r>
+        <w:t xml:space="preserve">(См. список использованной литературы </w:t>
+      </w:r>
+      <w:r>
+        <w:t>[</w:t>
+      </w:r>
+      <w:r>
+        <w:t>15</w:t>
+      </w:r>
+      <w:r>
+        <w:t>]</w:t>
       </w:r>
       <w:r>
         <w:t>)</w:t>
@@ -3154,7 +3310,7 @@
         <w:pStyle w:val="2"/>
         <w:ind w:firstLine="708"/>
       </w:pPr>
-      <w:bookmarkStart w:id="8" w:name="_Toc29936022"/>
+      <w:bookmarkStart w:id="8" w:name="_Toc30017857"/>
       <w:r>
         <w:t>Смартфон</w:t>
       </w:r>
@@ -3201,7 +3357,13 @@
         <w:t>”</w:t>
       </w:r>
       <w:r>
-        <w:t>, и начинается передача пакетов(См.</w:t>
+        <w:t>, и начинается передача пакетов</w:t>
+      </w:r>
+      <w:r>
+        <w:t xml:space="preserve"> </w:t>
+      </w:r>
+      <w:r>
+        <w:t>(См.</w:t>
       </w:r>
       <w:r>
         <w:t xml:space="preserve"> Приложение 4</w:t>
@@ -3346,6 +3508,33 @@
       <w:r>
         <w:t>)</w:t>
       </w:r>
+      <w:r>
+        <w:t xml:space="preserve"> </w:t>
+      </w:r>
+      <w:r>
+        <w:t xml:space="preserve">(См. список использованной литературы </w:t>
+      </w:r>
+      <w:r>
+        <w:t>[</w:t>
+      </w:r>
+      <w:r>
+        <w:rPr>
+          <w:lang w:val="en-US"/>
+        </w:rPr>
+        <w:t>5</w:t>
+      </w:r>
+      <w:r>
+        <w:t>]</w:t>
+      </w:r>
+      <w:r>
+        <w:rPr>
+          <w:lang w:val="en-US"/>
+        </w:rPr>
+        <w:t>[6][7]</w:t>
+      </w:r>
+      <w:r>
+        <w:t>)</w:t>
+      </w:r>
     </w:p>
     <w:p>
       <w:pPr>
@@ -3357,7 +3546,7 @@
         <w:pStyle w:val="2"/>
         <w:ind w:firstLine="708"/>
       </w:pPr>
-      <w:bookmarkStart w:id="9" w:name="_Toc29936023"/>
+      <w:bookmarkStart w:id="9" w:name="_Toc30017858"/>
       <w:r>
         <w:t>Отладка</w:t>
       </w:r>
@@ -3373,7 +3562,13 @@
         </w:numPr>
       </w:pPr>
       <w:r>
-        <w:t xml:space="preserve">Так как отладку нужно проводить всей системы, то модуль должен выполнять все функции обычной системы в составе робота – отвечать на запросы и широковещательные пакеты, вот Ответ модуля на </w:t>
+        <w:t>Так как отладку нужно проводить всей системы, то модуль должен выполнять все функции обычной системы в составе робота – отвечать на запросы и</w:t>
+      </w:r>
+      <w:r>
+        <w:t xml:space="preserve"> широковещательные пакеты, вот о</w:t>
+      </w:r>
+      <w:r>
+        <w:t xml:space="preserve">твет модуля на </w:t>
       </w:r>
       <w:r>
         <w:rPr>
@@ -4030,30 +4225,30 @@
           <w:numId w:val="11"/>
         </w:numPr>
         <w:rPr>
-          <w:rFonts w:ascii="Courier New" w:hAnsi="Courier New" w:cs="Courier New"/>
-          <w:color w:val="000000"/>
-        </w:rPr>
-      </w:pPr>
-      <w:r>
-        <w:rPr>
-          <w:rFonts w:ascii="Courier New" w:hAnsi="Courier New" w:cs="Courier New"/>
-          <w:color w:val="000000"/>
-        </w:rPr>
-        <w:t>Возможный запрос SetParam</w:t>
-      </w:r>
-      <w:r>
-        <w:rPr>
-          <w:rFonts w:ascii="Courier New" w:hAnsi="Courier New" w:cs="Courier New"/>
-          <w:color w:val="000000"/>
-        </w:rPr>
-        <w:t>(стандартный запрос на установку праметров)</w:t>
-      </w:r>
-      <w:r>
-        <w:rPr>
-          <w:rFonts w:ascii="Courier New" w:hAnsi="Courier New" w:cs="Courier New"/>
-          <w:color w:val="000000"/>
-        </w:rPr>
-        <w:t>:</w:t>
+          <w:rFonts w:cstheme="minorHAnsi"/>
+          <w:color w:val="000000"/>
+        </w:rPr>
+      </w:pPr>
+      <w:r>
+        <w:rPr>
+          <w:rFonts w:cstheme="minorHAnsi"/>
+          <w:color w:val="000000"/>
+        </w:rPr>
+        <w:t>Возможный запрос SetParam(стандартный запрос на установку п</w:t>
+      </w:r>
+      <w:r>
+        <w:rPr>
+          <w:rFonts w:cstheme="minorHAnsi"/>
+          <w:color w:val="000000"/>
+        </w:rPr>
+        <w:t>а</w:t>
+      </w:r>
+      <w:r>
+        <w:rPr>
+          <w:rFonts w:cstheme="minorHAnsi"/>
+          <w:color w:val="000000"/>
+        </w:rPr>
+        <w:t>раметров):</w:t>
       </w:r>
     </w:p>
     <w:p>
@@ -4222,7 +4417,7 @@
           <w:lang w:val="en-US"/>
         </w:rPr>
       </w:pPr>
-      <w:bookmarkStart w:id="10" w:name="_Toc29936024"/>
+      <w:bookmarkStart w:id="10" w:name="_Toc30017859"/>
       <w:r>
         <w:lastRenderedPageBreak/>
         <w:t>Возможные реализации:</w:t>
@@ -4257,7 +4452,28 @@
         <w:t>Studio</w:t>
       </w:r>
       <w:r>
-        <w:t>, возможные реализации:</w:t>
+        <w:t>, возможные реализации</w:t>
+      </w:r>
+      <w:r>
+        <w:t xml:space="preserve"> </w:t>
+      </w:r>
+      <w:r>
+        <w:t xml:space="preserve">(См. список использованной литературы </w:t>
+      </w:r>
+      <w:r>
+        <w:t>[</w:t>
+      </w:r>
+      <w:r>
+        <w:t>9</w:t>
+      </w:r>
+      <w:r>
+        <w:t>]</w:t>
+      </w:r>
+      <w:r>
+        <w:t>)</w:t>
+      </w:r>
+      <w:r>
+        <w:t>:</w:t>
       </w:r>
     </w:p>
     <w:p>
@@ -4509,7 +4725,28 @@
         <w:t xml:space="preserve">в </w:t>
       </w:r>
       <w:r>
-        <w:t>серверном исполнении:</w:t>
+        <w:t>серверном исполнении</w:t>
+      </w:r>
+      <w:r>
+        <w:t xml:space="preserve"> </w:t>
+      </w:r>
+      <w:r>
+        <w:t xml:space="preserve">(См. список использованной литературы </w:t>
+      </w:r>
+      <w:r>
+        <w:t>[</w:t>
+      </w:r>
+      <w:r>
+        <w:t>8</w:t>
+      </w:r>
+      <w:r>
+        <w:t>]</w:t>
+      </w:r>
+      <w:r>
+        <w:t>)</w:t>
+      </w:r>
+      <w:r>
+        <w:t>:</w:t>
       </w:r>
     </w:p>
     <w:p>
@@ -4535,6 +4772,24 @@
       <w:r>
         <w:t>Используется как сервер, поскольку удовлетворяет всем требованиям работы</w:t>
       </w:r>
+      <w:r>
+        <w:t xml:space="preserve"> </w:t>
+      </w:r>
+      <w:r>
+        <w:t xml:space="preserve">(См. список использованной литературы </w:t>
+      </w:r>
+      <w:r>
+        <w:t>[</w:t>
+      </w:r>
+      <w:r>
+        <w:t>14</w:t>
+      </w:r>
+      <w:r>
+        <w:t>]</w:t>
+      </w:r>
+      <w:r>
+        <w:t>)</w:t>
+      </w:r>
     </w:p>
     <w:p>
       <w:pPr>
@@ -4677,7 +4932,31 @@
         <w:t xml:space="preserve"> </w:t>
       </w:r>
       <w:r>
-        <w:t>предоставляет все средства для разработки, в том числе и графический редактор слоёв и дизайна</w:t>
+        <w:t>предоставляет все средства</w:t>
+      </w:r>
+      <w:r>
+        <w:t xml:space="preserve"> </w:t>
+      </w:r>
+      <w:r>
+        <w:t>для разработки, в том числе и графический редактор слоёв и дизайна</w:t>
+      </w:r>
+      <w:r>
+        <w:t xml:space="preserve"> </w:t>
+      </w:r>
+      <w:r>
+        <w:t xml:space="preserve">(См. список использованной литературы </w:t>
+      </w:r>
+      <w:r>
+        <w:t>[</w:t>
+      </w:r>
+      <w:r>
+        <w:t>9</w:t>
+      </w:r>
+      <w:r>
+        <w:t>]</w:t>
+      </w:r>
+      <w:r>
+        <w:t>)</w:t>
       </w:r>
     </w:p>
     <w:p>
@@ -4823,6 +5102,21 @@
       <w:r>
         <w:t xml:space="preserve"> </w:t>
       </w:r>
+      <w:r>
+        <w:t xml:space="preserve">(См. список использованной литературы </w:t>
+      </w:r>
+      <w:r>
+        <w:t>[</w:t>
+      </w:r>
+      <w:r>
+        <w:t>9</w:t>
+      </w:r>
+      <w:r>
+        <w:t>]</w:t>
+      </w:r>
+      <w:r>
+        <w:t>)</w:t>
+      </w:r>
     </w:p>
     <w:p/>
     <w:p>
@@ -4834,7 +5128,7 @@
       <w:pPr>
         <w:pStyle w:val="1"/>
       </w:pPr>
-      <w:bookmarkStart w:id="11" w:name="_Toc29936025"/>
+      <w:bookmarkStart w:id="11" w:name="_Toc30017860"/>
       <w:r>
         <w:lastRenderedPageBreak/>
         <w:t>Итоги/результаты работы:</w:t>
@@ -4999,7 +5293,7 @@
       <w:pPr>
         <w:pStyle w:val="1"/>
       </w:pPr>
-      <w:bookmarkStart w:id="12" w:name="_Toc29936026"/>
+      <w:bookmarkStart w:id="12" w:name="_Toc30017861"/>
       <w:r>
         <w:lastRenderedPageBreak/>
         <w:t>Выводы</w:t>
@@ -5014,7 +5308,7 @@
       <w:r>
         <w:tab/>
       </w:r>
-      <w:bookmarkStart w:id="13" w:name="_Toc29936027"/>
+      <w:bookmarkStart w:id="13" w:name="_Toc30017862"/>
       <w:r>
         <w:t>Вывод:</w:t>
       </w:r>
@@ -5023,130 +5317,155 @@
     <w:p/>
     <w:p>
       <w:pPr>
-        <w:pStyle w:val="ad"/>
         <w:ind w:left="993"/>
-      </w:pPr>
-      <w:r>
-        <w:t>Если придерживаться данных наработок, можно создать устройство, подходящее для отладки пожарных роботов</w:t>
+        <w:rPr>
+          <w:lang w:val="en-US"/>
+        </w:rPr>
+      </w:pPr>
+      <w:r>
+        <w:t>На данный момент, устройство не реализовано до конца и не обладает требуемым набором функций, однако, если придерживаться данных наработок, можно создать устройство, подходящее для отладки пожарных роботов, на основе этого модуля можно создать приложение для пользователя с мгно</w:t>
+      </w:r>
+      <w:r>
+        <w:rPr>
+          <w:bCs/>
+        </w:rPr>
+        <w:t>венной рассылкой о наличии возго</w:t>
+      </w:r>
+      <w:r>
+        <w:t>рания</w:t>
+      </w:r>
+    </w:p>
+    <w:p>
+      <w:pPr>
+        <w:ind w:left="993"/>
+        <w:rPr>
+          <w:bCs/>
+          <w:lang w:val="en-US"/>
+        </w:rPr>
+      </w:pPr>
+    </w:p>
+    <w:p>
+      <w:pPr>
+        <w:pStyle w:val="2"/>
+      </w:pPr>
+      <w:r>
+        <w:tab/>
+      </w:r>
+      <w:bookmarkStart w:id="14" w:name="_Toc30017863"/>
+      <w:r>
+        <w:t>Сравнение аналогов и созданной модели:</w:t>
+      </w:r>
+      <w:bookmarkEnd w:id="14"/>
+    </w:p>
+    <w:p>
+      <w:r>
+        <w:tab/>
+      </w:r>
+    </w:p>
+    <w:p>
+      <w:pPr>
+        <w:ind w:left="993"/>
+      </w:pPr>
+      <w:r>
+        <w:t>На рынке есть несколько моделей, но основная</w:t>
+      </w:r>
+      <w:r>
+        <w:t xml:space="preserve"> их проблема</w:t>
+      </w:r>
+      <w:r>
+        <w:t xml:space="preserve">  – они всё, что считывают, все пакеты, отправляют на компьютер, что не есть хорошо при большой загр</w:t>
+      </w:r>
+      <w:r>
+        <w:t>уженности сети пожарного робота.</w:t>
+      </w:r>
+      <w:r>
+        <w:t xml:space="preserve"> </w:t>
+      </w:r>
+      <w:r>
+        <w:t>Т</w:t>
+      </w:r>
+      <w:r>
+        <w:t>акже в один из минусов данных модулей можно вынести их большой</w:t>
+      </w:r>
+      <w:r>
+        <w:t xml:space="preserve"> размер, по сравнению с нашим модулем, что для пожарного робота довольно важно, ведь отладку надо (на этапах разработки) вести в условиях, превышающих по жёсткости привычные для работы</w:t>
+      </w:r>
+      <w:r>
+        <w:t xml:space="preserve"> – и как следствие, модуль должен укладываться вовнутрь корпуса.</w:t>
+      </w:r>
+      <w:r>
+        <w:t xml:space="preserve"> У большинства недорогих модулей нет возможности работы со смартфоном, а те что умеют – дорогие – наш модуль можно собрать за </w:t>
+      </w:r>
+      <w:r>
+        <w:t>475‬₽</w:t>
+      </w:r>
+      <w:r>
+        <w:t>, а цена на промышленные – от 1137</w:t>
+      </w:r>
+      <w:r>
+        <w:t>₽</w:t>
+      </w:r>
+      <w:r>
+        <w:t>.</w:t>
+      </w:r>
+      <w:r>
+        <w:t xml:space="preserve"> В минус</w:t>
+      </w:r>
+      <w:r>
+        <w:t xml:space="preserve"> нашей модели</w:t>
+      </w:r>
+      <w:r>
+        <w:t xml:space="preserve"> можно вынести относительную ненадёжность</w:t>
+      </w:r>
+      <w:r>
+        <w:t xml:space="preserve"> </w:t>
+      </w:r>
+      <w:r>
+        <w:rPr>
+          <w:lang w:val="en-US"/>
+        </w:rPr>
+        <w:t>ESP</w:t>
+      </w:r>
+      <w:r>
+        <w:t>8266</w:t>
+      </w:r>
+      <w:r>
+        <w:rPr>
+          <w:rStyle w:val="af1"/>
+          <w:lang w:val="en-US"/>
+        </w:rPr>
+        <w:footnoteReference w:id="4"/>
+      </w:r>
+      <w:r>
+        <w:t>.</w:t>
       </w:r>
     </w:p>
     <w:p/>
     <w:p>
-      <w:pPr>
-        <w:pStyle w:val="2"/>
-      </w:pPr>
-      <w:r>
-        <w:tab/>
-      </w:r>
-      <w:bookmarkStart w:id="14" w:name="_Toc29936028"/>
-      <w:r>
-        <w:t>Сравнение аналогов и созданной модели:</w:t>
-      </w:r>
-      <w:bookmarkEnd w:id="14"/>
-    </w:p>
-    <w:p>
-      <w:r>
-        <w:tab/>
-      </w:r>
-    </w:p>
-    <w:p>
-      <w:pPr>
-        <w:ind w:left="993"/>
-      </w:pPr>
-      <w:r>
-        <w:t>На рынке есть несколько моделей, но основная</w:t>
-      </w:r>
-      <w:r>
-        <w:t xml:space="preserve"> их проблема</w:t>
-      </w:r>
-      <w:r>
-        <w:t xml:space="preserve">  – они всё, что считывают, все пакеты, отправляют на компьютер, что не есть хорошо при большой загр</w:t>
-      </w:r>
-      <w:r>
-        <w:t>уженности сети пожарного робота.</w:t>
-      </w:r>
-      <w:r>
-        <w:t xml:space="preserve"> </w:t>
-      </w:r>
-      <w:r>
-        <w:t>Т</w:t>
-      </w:r>
-      <w:r>
-        <w:t>акже в один из минусов данных модулей можно вынести их большой</w:t>
-      </w:r>
-      <w:r>
-        <w:t xml:space="preserve"> размер, по сравнению с нашим модулем, что для пожарного робота довольно важно, ведь отладку надо (на этапах разработки) вести в условиях, превышающих по жёсткости привычные для работы</w:t>
-      </w:r>
-      <w:r>
-        <w:t xml:space="preserve"> – и как следствие, модуль должен укладываться вовнутрь корпуса.</w:t>
-      </w:r>
-      <w:r>
-        <w:t xml:space="preserve"> У большинства недорогих модулей нет возможности работы со смартфоном, а те что умеют – дорогие – наш модуль можно собрать за </w:t>
-      </w:r>
-      <w:r>
-        <w:t>475‬₽</w:t>
-      </w:r>
-      <w:r>
-        <w:t>, а цена на промышленные – от 1137</w:t>
-      </w:r>
-      <w:r>
-        <w:t>₽</w:t>
-      </w:r>
-      <w:r>
-        <w:t>.</w:t>
-      </w:r>
-      <w:r>
-        <w:t xml:space="preserve"> В минус</w:t>
-      </w:r>
-      <w:r>
-        <w:t xml:space="preserve"> нашей модели</w:t>
-      </w:r>
-      <w:r>
-        <w:t xml:space="preserve"> можно вынести относительную ненадёжность</w:t>
-      </w:r>
-      <w:r>
-        <w:t xml:space="preserve"> </w:t>
-      </w:r>
-      <w:r>
-        <w:rPr>
-          <w:lang w:val="en-US"/>
-        </w:rPr>
-        <w:t>ESP</w:t>
-      </w:r>
-      <w:r>
-        <w:t>8266</w:t>
+      <w:r>
+        <w:br w:type="page"/>
+      </w:r>
+    </w:p>
+    <w:p>
+      <w:pPr>
+        <w:pStyle w:val="1"/>
+      </w:pPr>
+      <w:bookmarkStart w:id="15" w:name="_Toc30017864"/>
+      <w:r>
+        <w:lastRenderedPageBreak/>
+        <w:t xml:space="preserve">Список </w:t>
+      </w:r>
+      <w:r>
+        <w:t>использованной</w:t>
+      </w:r>
+      <w:r>
+        <w:t xml:space="preserve"> литературы</w:t>
       </w:r>
       <w:r>
         <w:rPr>
           <w:rStyle w:val="af1"/>
-          <w:lang w:val="en-US"/>
-        </w:rPr>
-        <w:footnoteReference w:id="4"/>
-      </w:r>
-      <w:r>
-        <w:t>.</w:t>
-      </w:r>
-    </w:p>
-    <w:p/>
-    <w:p>
-      <w:r>
-        <w:br w:type="page"/>
-      </w:r>
-    </w:p>
-    <w:p>
-      <w:pPr>
-        <w:pStyle w:val="1"/>
-      </w:pPr>
-      <w:bookmarkStart w:id="15" w:name="_Toc29936029"/>
-      <w:r>
-        <w:lastRenderedPageBreak/>
-        <w:t xml:space="preserve">Список  </w:t>
-      </w:r>
-      <w:r>
-        <w:t>использованной</w:t>
-      </w:r>
-      <w:r>
-        <w:t xml:space="preserve"> литературы</w:t>
+        </w:rPr>
+        <w:footnoteReference w:id="5"/>
       </w:r>
       <w:bookmarkEnd w:id="15"/>
     </w:p>
@@ -5283,7 +5602,23 @@
           <w:rFonts w:cstheme="minorHAnsi"/>
           <w:color w:val="0D0D0D" w:themeColor="text1" w:themeTint="F2"/>
         </w:rPr>
-        <w:t xml:space="preserve">Коллективный блог [Электронный форум]: </w:t>
+        <w:t xml:space="preserve">Коллективный блог [Электронный </w:t>
+      </w:r>
+      <w:r>
+        <w:rPr>
+          <w:rStyle w:val="posttitle-text"/>
+          <w:rFonts w:cstheme="minorHAnsi"/>
+          <w:color w:val="0D0D0D" w:themeColor="text1" w:themeTint="F2"/>
+        </w:rPr>
+        <w:t>ресурс</w:t>
+      </w:r>
+      <w:r>
+        <w:rPr>
+          <w:rStyle w:val="posttitle-text"/>
+          <w:rFonts w:cstheme="minorHAnsi"/>
+          <w:color w:val="0D0D0D" w:themeColor="text1" w:themeTint="F2"/>
+        </w:rPr>
+        <w:t xml:space="preserve">]: </w:t>
       </w:r>
       <w:r>
         <w:rPr>
@@ -5653,7 +5988,7 @@
         <w:t xml:space="preserve"> (</w:t>
       </w:r>
       <w:r>
-        <w:t>Дата последнего обращения: 11.01.2020</w:t>
+        <w:t>Дата обращения: 11.01.2020</w:t>
       </w:r>
       <w:r>
         <w:t>)</w:t>
@@ -5676,7 +6011,23 @@
           <w:rFonts w:cstheme="minorHAnsi"/>
           <w:color w:val="0D0D0D" w:themeColor="text1" w:themeTint="F2"/>
         </w:rPr>
-        <w:t>Коллективный блог [Электронный форум]:</w:t>
+        <w:t xml:space="preserve">Коллективный блог [Электронный </w:t>
+      </w:r>
+      <w:r>
+        <w:rPr>
+          <w:rStyle w:val="posttitle-text"/>
+          <w:rFonts w:cstheme="minorHAnsi"/>
+          <w:color w:val="0D0D0D" w:themeColor="text1" w:themeTint="F2"/>
+        </w:rPr>
+        <w:t>ресурс</w:t>
+      </w:r>
+      <w:r>
+        <w:rPr>
+          <w:rStyle w:val="posttitle-text"/>
+          <w:rFonts w:cstheme="minorHAnsi"/>
+          <w:color w:val="0D0D0D" w:themeColor="text1" w:themeTint="F2"/>
+        </w:rPr>
+        <w:t>]:</w:t>
       </w:r>
       <w:r>
         <w:rPr>
@@ -5777,18 +6128,12 @@
         <w:t>дата обращения: 12</w:t>
       </w:r>
       <w:r>
-        <w:rPr>
-          <w:lang w:val="en-US"/>
-        </w:rPr>
         <w:t>.</w:t>
       </w:r>
       <w:r>
         <w:t>01</w:t>
       </w:r>
       <w:r>
-        <w:rPr>
-          <w:lang w:val="en-US"/>
-        </w:rPr>
         <w:t>.</w:t>
       </w:r>
       <w:r>
@@ -5822,10 +6167,9 @@
       <w:pPr>
         <w:pStyle w:val="ad"/>
         <w:numPr>
-          <w:ilvl w:val="0"/>
-          <w:numId w:val="20"/>
+          <w:ilvl w:val="1"/>
+          <w:numId w:val="18"/>
         </w:numPr>
-        <w:ind w:hanging="436"/>
       </w:pPr>
       <w:r>
         <w:rPr>
@@ -5951,8 +6295,8 @@
       <w:pPr>
         <w:pStyle w:val="ad"/>
         <w:numPr>
-          <w:ilvl w:val="0"/>
-          <w:numId w:val="20"/>
+          <w:ilvl w:val="1"/>
+          <w:numId w:val="18"/>
         </w:numPr>
       </w:pPr>
       <w:r>
@@ -5995,7 +6339,10 @@
         <w:t>[</w:t>
       </w:r>
       <w:r>
-        <w:t>Электронный справочник</w:t>
+        <w:t>Электронный</w:t>
+      </w:r>
+      <w:r>
+        <w:t>ресурс</w:t>
       </w:r>
       <w:r>
         <w:t>]</w:t>
@@ -6046,10 +6393,9 @@
       <w:pPr>
         <w:pStyle w:val="ad"/>
         <w:numPr>
-          <w:ilvl w:val="0"/>
-          <w:numId w:val="20"/>
+          <w:ilvl w:val="1"/>
+          <w:numId w:val="18"/>
         </w:numPr>
-        <w:ind w:hanging="436"/>
       </w:pPr>
       <w:r>
         <w:t xml:space="preserve">Шпуряка Александр. г. Марганец. Украина. </w:t>
@@ -6289,8 +6635,8 @@
       <w:pPr>
         <w:pStyle w:val="ad"/>
         <w:numPr>
-          <w:ilvl w:val="0"/>
-          <w:numId w:val="22"/>
+          <w:ilvl w:val="1"/>
+          <w:numId w:val="18"/>
         </w:numPr>
       </w:pPr>
       <w:r>
@@ -6457,30 +6803,15 @@
       <w:pPr>
         <w:pStyle w:val="ad"/>
         <w:numPr>
-          <w:ilvl w:val="0"/>
-          <w:numId w:val="22"/>
+          <w:ilvl w:val="1"/>
+          <w:numId w:val="18"/>
         </w:numPr>
-        <w:rPr>
-          <w:lang w:val="en-US"/>
-        </w:rPr>
-      </w:pPr>
-      <w:r>
-        <w:rPr>
-          <w:lang w:val="en-US"/>
-        </w:rPr>
-        <w:t>©</w:t>
-      </w:r>
-      <w:r>
-        <w:rPr>
-          <w:lang w:val="en-US"/>
-        </w:rPr>
-        <w:t xml:space="preserve"> Google Developers Android Studio </w:t>
-      </w:r>
-      <w:r>
-        <w:rPr>
-          <w:lang w:val="en-US"/>
-        </w:rPr>
-        <w:t>[</w:t>
+      </w:pPr>
+      <w:r>
+        <w:rPr>
+          <w:lang w:val="en-US"/>
+        </w:rPr>
+        <w:t>© Google Developers Android Studio [</w:t>
       </w:r>
       <w:r>
         <w:t>Электронный</w:t>
@@ -6525,7 +6856,10 @@
         <w:rPr>
           <w:lang w:val="en-US"/>
         </w:rPr>
-        <w:t xml:space="preserve">URL: </w:t>
+        <w:t>URL</w:t>
+      </w:r>
+      <w:r>
+        <w:t xml:space="preserve">: </w:t>
       </w:r>
       <w:hyperlink r:id="rId20" w:history="1">
         <w:r>
@@ -6558,8 +6892,8 @@
       <w:pPr>
         <w:pStyle w:val="ad"/>
         <w:numPr>
-          <w:ilvl w:val="0"/>
-          <w:numId w:val="22"/>
+          <w:ilvl w:val="1"/>
+          <w:numId w:val="18"/>
         </w:numPr>
       </w:pPr>
       <w:r>
@@ -6612,7 +6946,10 @@
         <w:t xml:space="preserve"> [</w:t>
       </w:r>
       <w:r>
-        <w:t>Электронный сервер для работы на нём</w:t>
+        <w:t>Электронный</w:t>
+      </w:r>
+      <w:r>
+        <w:t xml:space="preserve"> ресурс</w:t>
       </w:r>
       <w:r>
         <w:t>]</w:t>
@@ -6660,8 +6997,8 @@
       <w:pPr>
         <w:pStyle w:val="ad"/>
         <w:numPr>
-          <w:ilvl w:val="0"/>
-          <w:numId w:val="22"/>
+          <w:ilvl w:val="1"/>
+          <w:numId w:val="18"/>
         </w:numPr>
         <w:rPr>
           <w:lang w:val="en-US"/>
@@ -6671,13 +7008,7 @@
         <w:rPr>
           <w:lang w:val="en-US"/>
         </w:rPr>
-        <w:t xml:space="preserve">KiCad EDA. A Cross Platform and Open Source Electronics Design Automation Suite </w:t>
-      </w:r>
-      <w:r>
-        <w:rPr>
-          <w:lang w:val="en-US"/>
-        </w:rPr>
-        <w:t>[</w:t>
+        <w:t>KiCad EDA. A Cross Platform and Open Source Electronics Design Automation Suite [</w:t>
       </w:r>
       <w:r>
         <w:t>Электронный</w:t>
@@ -6713,13 +7044,7 @@
         <w:rPr>
           <w:lang w:val="en-US"/>
         </w:rPr>
-        <w:t>]</w:t>
-      </w:r>
-      <w:r>
-        <w:rPr>
-          <w:lang w:val="en-US"/>
-        </w:rPr>
-        <w:t xml:space="preserve">. 2020. URL: </w:t>
+        <w:t xml:space="preserve">]. 2020. URL: </w:t>
       </w:r>
       <w:hyperlink r:id="rId22" w:history="1">
         <w:r>
@@ -6734,13 +7059,7 @@
         <w:rPr>
           <w:lang w:val="en-US"/>
         </w:rPr>
-        <w:t xml:space="preserve"> </w:t>
-      </w:r>
-      <w:r>
-        <w:rPr>
-          <w:lang w:val="en-US"/>
-        </w:rPr>
-        <w:t>(</w:t>
+        <w:t xml:space="preserve"> (</w:t>
       </w:r>
       <w:r>
         <w:t>дата</w:t>
@@ -6765,21 +7084,15 @@
       <w:pPr>
         <w:pStyle w:val="ad"/>
         <w:numPr>
-          <w:ilvl w:val="0"/>
-          <w:numId w:val="22"/>
+          <w:ilvl w:val="1"/>
+          <w:numId w:val="18"/>
         </w:numPr>
       </w:pPr>
       <w:r>
         <w:rPr>
           <w:lang w:val="en-US"/>
         </w:rPr>
-        <w:t xml:space="preserve">© 2020 Autodesk Inc. integrated CAD / CAE / CAM tool for industrial design and engineering. </w:t>
-      </w:r>
-      <w:r>
-        <w:rPr>
-          <w:lang w:val="en-US"/>
-        </w:rPr>
-        <w:t>[</w:t>
+        <w:t>© 2020 Autodesk Inc. integrated CAD / CAE / CAM tool for industrial design and engineering. [</w:t>
       </w:r>
       <w:r>
         <w:t>Электронный</w:t>
@@ -6815,19 +7128,7 @@
         <w:rPr>
           <w:lang w:val="en-US"/>
         </w:rPr>
-        <w:t>]</w:t>
-      </w:r>
-      <w:r>
-        <w:rPr>
-          <w:lang w:val="en-US"/>
-        </w:rPr>
-        <w:t xml:space="preserve">: </w:t>
-      </w:r>
-      <w:r>
-        <w:rPr>
-          <w:lang w:val="en-US"/>
-        </w:rPr>
-        <w:t>Fusion 360 free 3D CAD/CAM design software for students and educators</w:t>
+        <w:t>]: Fusion 360 free 3D CAD/CAM design software for students and educators</w:t>
       </w:r>
       <w:r>
         <w:rPr>
@@ -7039,8 +7340,8 @@
       <w:pPr>
         <w:pStyle w:val="ad"/>
         <w:numPr>
-          <w:ilvl w:val="0"/>
-          <w:numId w:val="26"/>
+          <w:ilvl w:val="1"/>
+          <w:numId w:val="18"/>
         </w:numPr>
       </w:pPr>
       <w:r>
@@ -7291,8 +7592,8 @@
       <w:pPr>
         <w:pStyle w:val="ad"/>
         <w:numPr>
-          <w:ilvl w:val="0"/>
-          <w:numId w:val="26"/>
+          <w:ilvl w:val="1"/>
+          <w:numId w:val="18"/>
         </w:numPr>
         <w:rPr>
           <w:lang w:val="en-US"/>
@@ -7347,37 +7648,7 @@
         <w:rPr>
           <w:lang w:val="en-US"/>
         </w:rPr>
-        <w:t>]: ESP8266 Arduino core comes with libraries to communicate over WiFi using TCP and UDP, set up HTTP, mDNS, SSDP, and DNS servers, do OTA updates, use a file system in flash memory, and work with SD cards, servos, SPI and I2C peripherals.</w:t>
-      </w:r>
-      <w:r>
-        <w:rPr>
-          <w:lang w:val="en-US"/>
-        </w:rPr>
-        <w:t xml:space="preserve"> </w:t>
-      </w:r>
-      <w:r>
-        <w:rPr>
-          <w:lang w:val="en-US"/>
-        </w:rPr>
-        <w:t xml:space="preserve">14 </w:t>
-      </w:r>
-      <w:r>
-        <w:rPr>
-          <w:lang w:val="en-US"/>
-        </w:rPr>
-        <w:t>January</w:t>
-      </w:r>
-      <w:r>
-        <w:rPr>
-          <w:lang w:val="en-US"/>
-        </w:rPr>
-        <w:t xml:space="preserve"> 2020.</w:t>
-      </w:r>
-      <w:r>
-        <w:rPr>
-          <w:lang w:val="en-US"/>
-        </w:rPr>
-        <w:t xml:space="preserve"> URL: </w:t>
+        <w:t xml:space="preserve">]: ESP8266 Arduino core comes with libraries to communicate over WiFi using TCP and UDP, set up HTTP, mDNS, SSDP, and DNS servers, do OTA updates, use a file system in flash memory, and work with SD cards, servos, SPI and I2C peripherals. 14 January 2020. URL: </w:t>
       </w:r>
       <w:hyperlink r:id="rId25" w:history="1">
         <w:r>
@@ -7392,64 +7663,43 @@
         <w:rPr>
           <w:lang w:val="en-US"/>
         </w:rPr>
+        <w:t xml:space="preserve">  (</w:t>
+      </w:r>
+      <w:r>
+        <w:t>дата</w:t>
+      </w:r>
+      <w:r>
+        <w:rPr>
+          <w:lang w:val="en-US"/>
+        </w:rPr>
         <w:t xml:space="preserve"> </w:t>
       </w:r>
       <w:r>
-        <w:rPr>
-          <w:lang w:val="en-US"/>
-        </w:rPr>
-        <w:t xml:space="preserve"> (</w:t>
-      </w:r>
-      <w:r>
-        <w:t>дата</w:t>
-      </w:r>
-      <w:r>
-        <w:rPr>
-          <w:lang w:val="en-US"/>
-        </w:rPr>
-        <w:t xml:space="preserve"> </w:t>
-      </w:r>
-      <w:r>
         <w:t>обращения</w:t>
       </w:r>
       <w:r>
         <w:rPr>
           <w:lang w:val="en-US"/>
         </w:rPr>
-        <w:t>: 1</w:t>
-      </w:r>
-      <w:r>
-        <w:rPr>
-          <w:lang w:val="en-US"/>
-        </w:rPr>
-        <w:t>4</w:t>
-      </w:r>
-      <w:r>
-        <w:rPr>
-          <w:lang w:val="en-US"/>
-        </w:rPr>
-        <w:t>.01.2020)</w:t>
+        <w:t>: 14.01.2020)</w:t>
       </w:r>
     </w:p>
     <w:p>
       <w:pPr>
         <w:pStyle w:val="ad"/>
         <w:numPr>
-          <w:ilvl w:val="0"/>
-          <w:numId w:val="26"/>
+          <w:ilvl w:val="1"/>
+          <w:numId w:val="18"/>
         </w:numPr>
       </w:pPr>
       <w:r>
         <w:rPr>
           <w:lang w:val="en-US"/>
         </w:rPr>
-        <w:t>© 2020 GitHub, Inc.</w:t>
-      </w:r>
-      <w:r>
-        <w:rPr>
-          <w:lang w:val="en-US"/>
-        </w:rPr>
-        <w:t xml:space="preserve"> libmodbus is a library that provides a Serial Modbus implementation for Arduino.</w:t>
+        <w:t>© 2020 GitHub, Inc. libmodbus is a library that provides a Serial Modbus implementation for Arduino. [</w:t>
+      </w:r>
+      <w:r>
+        <w:t>Электронный</w:t>
       </w:r>
       <w:r>
         <w:rPr>
@@ -7458,13 +7708,7 @@
         <w:t xml:space="preserve"> </w:t>
       </w:r>
       <w:r>
-        <w:rPr>
-          <w:lang w:val="en-US"/>
-        </w:rPr>
-        <w:t>[</w:t>
-      </w:r>
-      <w:r>
-        <w:t>Электронный</w:t>
+        <w:t>ресурс</w:t>
       </w:r>
       <w:r>
         <w:rPr>
@@ -7473,7 +7717,7 @@
         <w:t xml:space="preserve"> </w:t>
       </w:r>
       <w:r>
-        <w:t>ресурс</w:t>
+        <w:t>для</w:t>
       </w:r>
       <w:r>
         <w:rPr>
@@ -7482,40 +7726,13 @@
         <w:t xml:space="preserve"> </w:t>
       </w:r>
       <w:r>
-        <w:t>для</w:t>
-      </w:r>
-      <w:r>
-        <w:rPr>
-          <w:lang w:val="en-US"/>
-        </w:rPr>
-        <w:t xml:space="preserve"> </w:t>
-      </w:r>
-      <w:r>
         <w:t>скачивания</w:t>
       </w:r>
       <w:r>
         <w:rPr>
           <w:lang w:val="en-US"/>
         </w:rPr>
-        <w:t>]</w:t>
-      </w:r>
-      <w:r>
-        <w:rPr>
-          <w:lang w:val="en-US"/>
-        </w:rPr>
-        <w:t xml:space="preserve">: </w:t>
-      </w:r>
-      <w:r>
-        <w:rPr>
-          <w:lang w:val="en-US"/>
-        </w:rPr>
-        <w:t>A primary goal was to enable industrial communication for the Arduino in order to link it to industrial devices such as HMIs, CNCs, PLCs, temperature regulators or speed drives.</w:t>
-      </w:r>
-      <w:r>
-        <w:rPr>
-          <w:lang w:val="en-US"/>
-        </w:rPr>
-        <w:t xml:space="preserve"> </w:t>
+        <w:t xml:space="preserve">]: A primary goal was to enable industrial communication for the Arduino in order to link it to industrial devices such as HMIs, CNCs, PLCs, temperature regulators or speed drives. </w:t>
       </w:r>
       <w:r>
         <w:t xml:space="preserve">26 </w:t>
@@ -7673,116 +7890,6 @@
         <w:t>.01.2020)</w:t>
       </w:r>
     </w:p>
-    <w:p>
-      <w:pPr>
-        <w:ind w:left="1134"/>
-      </w:pPr>
-      <w:r>
-        <w:t>Документы</w:t>
-      </w:r>
-      <w:r>
-        <w:t xml:space="preserve"> от</w:t>
-      </w:r>
-      <w:r>
-        <w:t xml:space="preserve"> </w:t>
-      </w:r>
-      <w:r>
-        <w:t>инженерного центра пожарной роботехники «ЭФЕР»</w:t>
-      </w:r>
-      <w:r>
-        <w:rPr>
-          <w:rStyle w:val="af1"/>
-        </w:rPr>
-        <w:footnoteReference w:id="5"/>
-      </w:r>
-      <w:r>
-        <w:t>:</w:t>
-      </w:r>
-    </w:p>
-    <w:p>
-      <w:pPr>
-        <w:pStyle w:val="ad"/>
-        <w:numPr>
-          <w:ilvl w:val="0"/>
-          <w:numId w:val="28"/>
-        </w:numPr>
-      </w:pPr>
-      <w:r>
-        <w:t xml:space="preserve">Канальный уровень протокол обмена по </w:t>
-      </w:r>
-      <w:r>
-        <w:rPr>
-          <w:lang w:val="en-US"/>
-        </w:rPr>
-        <w:t>RS</w:t>
-      </w:r>
-      <w:r>
-        <w:t>485.</w:t>
-      </w:r>
-      <w:r>
-        <w:rPr>
-          <w:lang w:val="en-US"/>
-        </w:rPr>
-        <w:t>pdf</w:t>
-      </w:r>
-    </w:p>
-    <w:p>
-      <w:pPr>
-        <w:pStyle w:val="ad"/>
-        <w:numPr>
-          <w:ilvl w:val="0"/>
-          <w:numId w:val="28"/>
-        </w:numPr>
-      </w:pPr>
-      <w:r>
-        <w:t>Общие требования к протоколу прикладного уровня.</w:t>
-      </w:r>
-      <w:r>
-        <w:rPr>
-          <w:lang w:val="en-US"/>
-        </w:rPr>
-        <w:t>pdf</w:t>
-      </w:r>
-    </w:p>
-    <w:p>
-      <w:pPr>
-        <w:pStyle w:val="ad"/>
-        <w:numPr>
-          <w:ilvl w:val="0"/>
-          <w:numId w:val="28"/>
-        </w:numPr>
-      </w:pPr>
-      <w:r>
-        <w:t>Протокол управления роботизированным лафетным стволом</w:t>
-      </w:r>
-      <w:r>
-        <w:t>.</w:t>
-      </w:r>
-      <w:r>
-        <w:rPr>
-          <w:lang w:val="en-US"/>
-        </w:rPr>
-        <w:t>pdf</w:t>
-      </w:r>
-    </w:p>
-    <w:p>
-      <w:pPr>
-        <w:pStyle w:val="ad"/>
-        <w:numPr>
-          <w:ilvl w:val="0"/>
-          <w:numId w:val="28"/>
-        </w:numPr>
-      </w:pPr>
-      <w:r>
-        <w:t>АБМИ.90006 Руководство оператора</w:t>
-      </w:r>
-      <w:r>
-        <w:rPr>
-          <w:lang w:val="en-US"/>
-        </w:rPr>
-        <w:t>.pdf</w:t>
-      </w:r>
-    </w:p>
     <w:p/>
     <w:p>
       <w:pPr>
@@ -7790,13 +7897,39 @@
         <w:ind w:left="1854"/>
       </w:pPr>
     </w:p>
+    <w:p>
+      <w:pPr>
+        <w:pStyle w:val="ad"/>
+        <w:ind w:left="1854"/>
+      </w:pPr>
+    </w:p>
+    <w:p>
+      <w:pPr>
+        <w:pStyle w:val="ad"/>
+        <w:ind w:left="1854"/>
+      </w:pPr>
+    </w:p>
+    <w:p>
+      <w:pPr>
+        <w:pStyle w:val="ad"/>
+        <w:ind w:left="1854"/>
+      </w:pPr>
+    </w:p>
+    <w:p>
+      <w:pPr>
+        <w:pStyle w:val="ad"/>
+        <w:ind w:left="1854"/>
+      </w:pPr>
+    </w:p>
     <w:p/>
     <w:p/>
+    <w:p/>
+    <w:p/>
     <w:p>
       <w:pPr>
         <w:pStyle w:val="1"/>
       </w:pPr>
-      <w:bookmarkStart w:id="16" w:name="_Toc29936030"/>
+      <w:bookmarkStart w:id="16" w:name="_Toc30017865"/>
       <w:r>
         <w:lastRenderedPageBreak/>
         <w:t>Приложения:</w:t>
@@ -7810,7 +7943,7 @@
       <w:r>
         <w:tab/>
       </w:r>
-      <w:bookmarkStart w:id="17" w:name="_Toc29936031"/>
+      <w:bookmarkStart w:id="17" w:name="_Toc30017866"/>
       <w:r>
         <w:t>Приложение 1</w:t>
       </w:r>
@@ -9204,7 +9337,7 @@
       <w:pPr>
         <w:pStyle w:val="3"/>
       </w:pPr>
-      <w:bookmarkStart w:id="18" w:name="_Toc29936032"/>
+      <w:bookmarkStart w:id="18" w:name="_Toc30017867"/>
       <w:r>
         <w:lastRenderedPageBreak/>
         <w:t>Приложение 1.1</w:t>
@@ -9306,7 +9439,7 @@
       <w:pPr>
         <w:pStyle w:val="2"/>
       </w:pPr>
-      <w:bookmarkStart w:id="19" w:name="_Toc29936033"/>
+      <w:bookmarkStart w:id="19" w:name="_Toc30017868"/>
       <w:r>
         <w:t>Приложение 2</w:t>
       </w:r>
@@ -10542,7 +10675,7 @@
         <w:pStyle w:val="3"/>
         <w:ind w:left="0" w:firstLine="708"/>
       </w:pPr>
-      <w:bookmarkStart w:id="20" w:name="_Toc29936034"/>
+      <w:bookmarkStart w:id="20" w:name="_Toc30017869"/>
       <w:r>
         <w:lastRenderedPageBreak/>
         <w:t>Приложение 2.1</w:t>
@@ -10623,7 +10756,7 @@
         <w:pStyle w:val="2"/>
         <w:ind w:firstLine="708"/>
       </w:pPr>
-      <w:bookmarkStart w:id="21" w:name="_Toc29936035"/>
+      <w:bookmarkStart w:id="21" w:name="_Toc30017870"/>
       <w:r>
         <w:lastRenderedPageBreak/>
         <w:t xml:space="preserve">Приложение </w:t>
@@ -13225,7 +13358,7 @@
         <w:pStyle w:val="2"/>
         <w:ind w:firstLine="708"/>
       </w:pPr>
-      <w:bookmarkStart w:id="22" w:name="_Toc29936036"/>
+      <w:bookmarkStart w:id="22" w:name="_Toc30017871"/>
       <w:r>
         <w:lastRenderedPageBreak/>
         <w:t>Приложение 4</w:t>
@@ -13236,7 +13369,7 @@
       <w:pPr>
         <w:pStyle w:val="3"/>
       </w:pPr>
-      <w:bookmarkStart w:id="23" w:name="_Toc29936037"/>
+      <w:bookmarkStart w:id="23" w:name="_Toc30017872"/>
       <w:r>
         <w:t>Приложение 4.1</w:t>
       </w:r>
@@ -13255,6 +13388,10 @@
         <w:ind w:left="708" w:firstLine="708"/>
       </w:pPr>
       <w:r>
+        <w:rPr>
+          <w:noProof/>
+          <w:lang w:eastAsia="ru-RU"/>
+        </w:rPr>
         <w:drawing>
           <wp:inline distT="0" distB="0" distL="0" distR="0">
             <wp:extent cx="2287370" cy="3838354"/>
@@ -13302,6 +13439,10 @@
         </w:drawing>
       </w:r>
       <w:r>
+        <w:rPr>
+          <w:noProof/>
+          <w:lang w:eastAsia="ru-RU"/>
+        </w:rPr>
         <w:drawing>
           <wp:inline distT="0" distB="0" distL="0" distR="0">
             <wp:extent cx="2286000" cy="3836048"/>
@@ -13353,7 +13494,7 @@
       <w:pPr>
         <w:pStyle w:val="3"/>
       </w:pPr>
-      <w:bookmarkStart w:id="24" w:name="_Toc29936038"/>
+      <w:bookmarkStart w:id="24" w:name="_Toc30017873"/>
       <w:r>
         <w:t>Приложение 4.2</w:t>
       </w:r>
@@ -13378,6 +13519,10 @@
         <w:tab/>
       </w:r>
       <w:r>
+        <w:rPr>
+          <w:noProof/>
+          <w:lang w:eastAsia="ru-RU"/>
+        </w:rPr>
         <w:drawing>
           <wp:inline distT="0" distB="0" distL="0" distR="0">
             <wp:extent cx="2288215" cy="3839763"/>
@@ -13434,7 +13579,7 @@
           <w:szCs w:val="18"/>
         </w:rPr>
       </w:pPr>
-      <w:bookmarkStart w:id="25" w:name="_Toc29936039"/>
+      <w:bookmarkStart w:id="25" w:name="_Toc30017874"/>
       <w:r>
         <w:t xml:space="preserve">Приложение </w:t>
       </w:r>
@@ -14345,89 +14490,7 @@
         </w:rPr>
       </w:pPr>
     </w:p>
-    <w:p>
-      <w:pPr>
-        <w:rPr>
-          <w:lang w:val="en-US"/>
-        </w:rPr>
-      </w:pPr>
-      <w:r>
-        <w:rPr>
-          <w:lang w:val="en-US"/>
-        </w:rPr>
-        <w:br w:type="page"/>
-      </w:r>
-    </w:p>
-    <w:p>
-      <w:pPr>
-        <w:pStyle w:val="1"/>
-      </w:pPr>
-      <w:bookmarkStart w:id="26" w:name="_Toc29936040"/>
-      <w:r>
-        <w:lastRenderedPageBreak/>
-        <w:t>Особые благодарности:</w:t>
-      </w:r>
-      <w:bookmarkEnd w:id="26"/>
-    </w:p>
     <w:p/>
-    <w:p>
-      <w:r>
-        <w:tab/>
-        <w:t>Даниил Васильевич Гудач:</w:t>
-      </w:r>
-    </w:p>
-    <w:p>
-      <w:r>
-        <w:tab/>
-      </w:r>
-    </w:p>
-    <w:p>
-      <w:r>
-        <w:tab/>
-        <w:t>Алексей Степанович Панфилов</w:t>
-      </w:r>
-    </w:p>
-    <w:p/>
-    <w:p>
-      <w:r>
-        <w:tab/>
-        <w:t>Сазанова Ксения Аркадьевна</w:t>
-      </w:r>
-    </w:p>
-    <w:p/>
-    <w:p>
-      <w:r>
-        <w:tab/>
-        <w:t>Валентиль Киль</w:t>
-      </w:r>
-    </w:p>
-    <w:p/>
-    <w:p>
-      <w:r>
-        <w:tab/>
-        <w:t>Андрей Шихуцкий</w:t>
-      </w:r>
-    </w:p>
-    <w:p/>
-    <w:p>
-      <w:r>
-        <w:tab/>
-        <w:t>Диана Мелихова</w:t>
-      </w:r>
-    </w:p>
-    <w:p/>
-    <w:p>
-      <w:r>
-        <w:tab/>
-        <w:t>Анна Берёзкина</w:t>
-      </w:r>
-    </w:p>
-    <w:p/>
-    <w:p>
-      <w:r>
-        <w:tab/>
-      </w:r>
-    </w:p>
     <w:sectPr>
       <w:footerReference w:type="default" r:id="rId32"/>
       <w:pgSz w:w="11906" w:h="16838" w:code="9"/>
@@ -14486,7 +14549,7 @@
             <w:lang w:eastAsia="zh-TW"/>
           </w:rPr>
           <w:pict>
-            <v:group id="_x0000_s2049" style="position:absolute;margin-left:0;margin-top:0;width:611.15pt;height:15pt;z-index:251660288;mso-width-percent:1000;mso-position-horizontal:center;mso-position-horizontal-relative:page;mso-position-vertical:center;mso-position-vertical-relative:bottom-margin-area;mso-width-percent:1000" coordorigin="-8,14978" coordsize="12255,300">
+            <v:group id="_x0000_s2049" style="position:absolute;margin-left:0;margin-top:0;width:594.4pt;height:15pt;z-index:251660288;mso-width-percent:1000;mso-position-horizontal:center;mso-position-horizontal-relative:page;mso-position-vertical:center;mso-position-vertical-relative:bottom-margin-area;mso-width-percent:1000" coordorigin="-8,14978" coordsize="12255,300">
               <v:shapetype id="_x0000_t202" coordsize="21600,21600" o:spt="202" path="m,l,21600r21600,l21600,xe">
                 <v:stroke joinstyle="miter"/>
                 <v:path gradientshapeok="t" o:connecttype="rect"/>
@@ -14504,7 +14567,7 @@
                             <w:noProof/>
                             <w:color w:val="8C8C8C" w:themeColor="background1" w:themeShade="8C"/>
                           </w:rPr>
-                          <w:t>20</w:t>
+                          <w:t>7</w:t>
                         </w:r>
                       </w:fldSimple>
                     </w:p>
@@ -14635,7 +14698,10 @@
         <w:footnoteRef/>
       </w:r>
       <w:r>
-        <w:t xml:space="preserve"> Существуют промышленные системы (К примеру: </w:t>
+        <w:t>Однако, с</w:t>
+      </w:r>
+      <w:r>
+        <w:t xml:space="preserve">уществуют промышленные системы (К примеру: </w:t>
       </w:r>
       <w:r>
         <w:t>© 1999-2019 Alibaba.com</w:t>
@@ -14647,7 +14713,10 @@
         <w:t>[</w:t>
       </w:r>
       <w:r>
-        <w:t>Электронный магазин</w:t>
+        <w:t>Электронный</w:t>
+      </w:r>
+      <w:r>
+        <w:t xml:space="preserve"> ресурс</w:t>
       </w:r>
       <w:r>
         <w:t>]</w:t>
@@ -14685,6 +14754,9 @@
         <w:t>(дата обращения: 14.01.2020)</w:t>
       </w:r>
       <w:r>
+        <w:t xml:space="preserve"> </w:t>
+      </w:r>
+      <w:r>
         <w:t xml:space="preserve">) , в которых могут использоваться </w:t>
       </w:r>
       <w:r>
@@ -14710,7 +14782,7 @@
         <w:footnoteRef/>
       </w:r>
       <w:r>
-        <w:t xml:space="preserve"> По корпоративной этике мы не можем представить эти документы для просмотра</w:t>
+        <w:t xml:space="preserve"> Так же при разработке проекта использовались документы от исследовательского центра пожарной робототехники ЭФЭР, но по корпоративной этике мы не можем представить эти документы для просмотра</w:t>
       </w:r>
     </w:p>
   </w:footnote>
@@ -18365,101 +18437,26 @@
       <w:u w:val="single"/>
     </w:rPr>
   </w:style>
+  <w:style w:type="paragraph" w:styleId="12">
+    <w:name w:val="index 1"/>
+    <w:basedOn w:val="a"/>
+    <w:next w:val="a"/>
+    <w:autoRedefine/>
+    <w:uiPriority w:val="99"/>
+    <w:semiHidden/>
+    <w:unhideWhenUsed/>
+    <w:rsid w:val="009D4917"/>
+    <w:pPr>
+      <w:spacing w:after="0" w:line="240" w:lineRule="auto"/>
+      <w:ind w:left="220" w:hanging="220"/>
+    </w:pPr>
+  </w:style>
 </w:styles>
 </file>
 
 <file path=word/glossary/document.xml><?xml version="1.0" encoding="utf-8"?>
 <w:glossaryDocument xmlns:ve="http://schemas.openxmlformats.org/markup-compatibility/2006" xmlns:o="urn:schemas-microsoft-com:office:office" xmlns:r="http://schemas.openxmlformats.org/officeDocument/2006/relationships" xmlns:m="http://schemas.openxmlformats.org/officeDocument/2006/math" xmlns:v="urn:schemas-microsoft-com:vml" xmlns:wp="http://schemas.openxmlformats.org/drawingml/2006/wordprocessingDrawing" xmlns:w10="urn:schemas-microsoft-com:office:word" xmlns:w="http://schemas.openxmlformats.org/wordprocessingml/2006/main" xmlns:wne="http://schemas.microsoft.com/office/word/2006/wordml">
-  <w:docParts>
-    <w:docPart>
-      <w:docPartPr>
-        <w:name w:val="63E20DD6B96B4CE48DFEC122C6808EE1"/>
-        <w:category>
-          <w:name w:val="Общие"/>
-          <w:gallery w:val="placeholder"/>
-        </w:category>
-        <w:types>
-          <w:type w:val="bbPlcHdr"/>
-        </w:types>
-        <w:behaviors>
-          <w:behavior w:val="content"/>
-        </w:behaviors>
-        <w:guid w:val="{4C4E9998-C506-4023-8A06-99AF2ECD5E89}"/>
-      </w:docPartPr>
-      <w:docPartBody>
-        <w:p>
-          <w:pPr>
-            <w:pStyle w:val="63E20DD6B96B4CE48DFEC122C6808EE1"/>
-          </w:pPr>
-          <w:r>
-            <w:rPr>
-              <w:rFonts w:asciiTheme="majorHAnsi" w:eastAsiaTheme="majorEastAsia" w:hAnsiTheme="majorHAnsi" w:cstheme="majorBidi"/>
-              <w:sz w:val="72"/>
-              <w:szCs w:val="72"/>
-            </w:rPr>
-            <w:t>[Введите название документа]</w:t>
-          </w:r>
-        </w:p>
-      </w:docPartBody>
-    </w:docPart>
-    <w:docPart>
-      <w:docPartPr>
-        <w:name w:val="3C923C6D66094E3580135E0D43E0B82B"/>
-        <w:category>
-          <w:name w:val="Общие"/>
-          <w:gallery w:val="placeholder"/>
-        </w:category>
-        <w:types>
-          <w:type w:val="bbPlcHdr"/>
-        </w:types>
-        <w:behaviors>
-          <w:behavior w:val="content"/>
-        </w:behaviors>
-        <w:guid w:val="{B7FB31B3-F1B2-40DD-9ABE-E39022E77178}"/>
-      </w:docPartPr>
-      <w:docPartBody>
-        <w:p>
-          <w:pPr>
-            <w:pStyle w:val="3C923C6D66094E3580135E0D43E0B82B"/>
-          </w:pPr>
-          <w:r>
-            <w:rPr>
-              <w:rFonts w:asciiTheme="majorHAnsi" w:eastAsiaTheme="majorEastAsia" w:hAnsiTheme="majorHAnsi" w:cstheme="majorBidi"/>
-              <w:sz w:val="36"/>
-              <w:szCs w:val="36"/>
-            </w:rPr>
-            <w:t>[Введите подзаголовок документа]</w:t>
-          </w:r>
-        </w:p>
-      </w:docPartBody>
-    </w:docPart>
-    <w:docPart>
-      <w:docPartPr>
-        <w:name w:val="4A64491EAC2241DB8475C71C6433E374"/>
-        <w:category>
-          <w:name w:val="Общие"/>
-          <w:gallery w:val="placeholder"/>
-        </w:category>
-        <w:types>
-          <w:type w:val="bbPlcHdr"/>
-        </w:types>
-        <w:behaviors>
-          <w:behavior w:val="content"/>
-        </w:behaviors>
-        <w:guid w:val="{BA7A4101-2B5A-495C-AA60-7254183BBF4E}"/>
-      </w:docPartPr>
-      <w:docPartBody>
-        <w:p>
-          <w:pPr>
-            <w:pStyle w:val="4A64491EAC2241DB8475C71C6433E374"/>
-          </w:pPr>
-          <w:r>
-            <w:t>[Выберите дату]</w:t>
-          </w:r>
-        </w:p>
-      </w:docPartBody>
-    </w:docPart>
-  </w:docParts>
+  <w:docParts/>
 </w:glossaryDocument>
 </file>
 
@@ -18542,9 +18539,12 @@
   <w:rsids>
     <w:rsidRoot w:val="00B24445"/>
     <w:rsid w:val="002B78AE"/>
+    <w:rsid w:val="003761BD"/>
     <w:rsid w:val="004966C7"/>
+    <w:rsid w:val="005762BD"/>
     <w:rsid w:val="005A482A"/>
     <w:rsid w:val="00644A84"/>
+    <w:rsid w:val="00A76F32"/>
     <w:rsid w:val="00B24445"/>
   </w:rsids>
   <m:mathPr>
@@ -19200,7 +19200,7 @@
 </file>
 
 <file path=customXml/itemProps2.xml><?xml version="1.0" encoding="utf-8"?>
-<ds:datastoreItem xmlns:ds="http://schemas.openxmlformats.org/officeDocument/2006/customXml" ds:itemID="{1DBDBD95-CE77-4E76-A4D4-A98310E71EEF}">
+<ds:datastoreItem xmlns:ds="http://schemas.openxmlformats.org/officeDocument/2006/customXml" ds:itemID="{971D19BD-6664-4C1A-A697-BAF4D42B0EF5}">
   <ds:schemaRefs>
     <ds:schemaRef ds:uri="http://schemas.openxmlformats.org/officeDocument/2006/bibliography"/>
   </ds:schemaRefs>

</xml_diff>